<commit_message>
Atualizacao do repo desde o exame de qualificacao
</commit_message>
<xml_diff>
--- a/arquivosNaoBinarios/Exemplos Formulas.docx
+++ b/arquivosNaoBinarios/Exemplos Formulas.docx
@@ -1,6 +1,6 @@
 
 <file path=word/document.xml><?xml version="1.0" encoding="utf-8"?>
-<w:document xmlns:wpc="http://schemas.microsoft.com/office/word/2010/wordprocessingCanvas" xmlns:cx="http://schemas.microsoft.com/office/drawing/2014/chartex" xmlns:cx1="http://schemas.microsoft.com/office/drawing/2015/9/8/chartex" xmlns:cx2="http://schemas.microsoft.com/office/drawing/2015/10/21/chartex" xmlns:cx3="http://schemas.microsoft.com/office/drawing/2016/5/9/chartex" xmlns:cx4="http://schemas.microsoft.com/office/drawing/2016/5/10/chartex" xmlns:cx5="http://schemas.microsoft.com/office/drawing/2016/5/11/chartex" xmlns:cx6="http://schemas.microsoft.com/office/drawing/2016/5/12/chartex" xmlns:cx7="http://schemas.microsoft.com/office/drawing/2016/5/13/chartex" xmlns:cx8="http://schemas.microsoft.com/office/drawing/2016/5/14/chartex" xmlns:mc="http://schemas.openxmlformats.org/markup-compatibility/2006" xmlns:aink="http://schemas.microsoft.com/office/drawing/2016/ink" xmlns:am3d="http://schemas.microsoft.com/office/drawing/2017/model3d" xmlns:o="urn:schemas-microsoft-com:office:office" xmlns:r="http://schemas.openxmlformats.org/officeDocument/2006/relationships" xmlns:m="http://schemas.openxmlformats.org/officeDocument/2006/math" xmlns:v="urn:schemas-microsoft-com:vml" xmlns:wp14="http://schemas.microsoft.com/office/word/2010/wordprocessingDrawing" xmlns:wp="http://schemas.openxmlformats.org/drawingml/2006/wordprocessingDrawing" xmlns:w10="urn:schemas-microsoft-com:office:word" xmlns:w="http://schemas.openxmlformats.org/wordprocessingml/2006/main" xmlns:w14="http://schemas.microsoft.com/office/word/2010/wordml" xmlns:w15="http://schemas.microsoft.com/office/word/2012/wordml" xmlns:w16cid="http://schemas.microsoft.com/office/word/2016/wordml/cid" xmlns:w16se="http://schemas.microsoft.com/office/word/2015/wordml/symex" xmlns:wpg="http://schemas.microsoft.com/office/word/2010/wordprocessingGroup" xmlns:wpi="http://schemas.microsoft.com/office/word/2010/wordprocessingInk" xmlns:wne="http://schemas.microsoft.com/office/word/2006/wordml" xmlns:wps="http://schemas.microsoft.com/office/word/2010/wordprocessingShape" mc:Ignorable="w14 w15 w16se w16cid wp14">
+<w:document xmlns:wpc="http://schemas.microsoft.com/office/word/2010/wordprocessingCanvas" xmlns:cx="http://schemas.microsoft.com/office/drawing/2014/chartex" xmlns:cx1="http://schemas.microsoft.com/office/drawing/2015/9/8/chartex" xmlns:cx2="http://schemas.microsoft.com/office/drawing/2015/10/21/chartex" xmlns:cx3="http://schemas.microsoft.com/office/drawing/2016/5/9/chartex" xmlns:cx4="http://schemas.microsoft.com/office/drawing/2016/5/10/chartex" xmlns:cx5="http://schemas.microsoft.com/office/drawing/2016/5/11/chartex" xmlns:cx6="http://schemas.microsoft.com/office/drawing/2016/5/12/chartex" xmlns:cx7="http://schemas.microsoft.com/office/drawing/2016/5/13/chartex" xmlns:cx8="http://schemas.microsoft.com/office/drawing/2016/5/14/chartex" xmlns:mc="http://schemas.openxmlformats.org/markup-compatibility/2006" xmlns:aink="http://schemas.microsoft.com/office/drawing/2016/ink" xmlns:am3d="http://schemas.microsoft.com/office/drawing/2017/model3d" xmlns:o="urn:schemas-microsoft-com:office:office" xmlns:r="http://schemas.openxmlformats.org/officeDocument/2006/relationships" xmlns:m="http://schemas.openxmlformats.org/officeDocument/2006/math" xmlns:v="urn:schemas-microsoft-com:vml" xmlns:wp14="http://schemas.microsoft.com/office/word/2010/wordprocessingDrawing" xmlns:wp="http://schemas.openxmlformats.org/drawingml/2006/wordprocessingDrawing" xmlns:w10="urn:schemas-microsoft-com:office:word" xmlns:w="http://schemas.openxmlformats.org/wordprocessingml/2006/main" xmlns:w14="http://schemas.microsoft.com/office/word/2010/wordml" xmlns:w15="http://schemas.microsoft.com/office/word/2012/wordml" xmlns:w16cex="http://schemas.microsoft.com/office/word/2018/wordml/cex" xmlns:w16cid="http://schemas.microsoft.com/office/word/2016/wordml/cid" xmlns:w16="http://schemas.microsoft.com/office/word/2018/wordml" xmlns:w16se="http://schemas.microsoft.com/office/word/2015/wordml/symex" xmlns:wpg="http://schemas.microsoft.com/office/word/2010/wordprocessingGroup" xmlns:wpi="http://schemas.microsoft.com/office/word/2010/wordprocessingInk" xmlns:wne="http://schemas.microsoft.com/office/word/2006/wordml" xmlns:wps="http://schemas.microsoft.com/office/word/2010/wordprocessingShape" mc:Ignorable="w14 w15 w16se w16cid w16 w16cex wp14">
   <w:body>
     <w:p>
       <m:oMathPara>
@@ -1300,13 +1300,7 @@
                             <w:rPr>
                               <w:rFonts w:ascii="Cambria Math" w:hAnsi="Cambria Math"/>
                             </w:rPr>
-                            <m:t>M</m:t>
-                          </m:r>
-                          <m:r>
-                            <w:rPr>
-                              <w:rFonts w:ascii="Cambria Math" w:hAnsi="Cambria Math"/>
-                            </w:rPr>
-                            <m:t>3</m:t>
+                            <m:t>M3</m:t>
                           </m:r>
                         </m:e>
                         <m:sub>
@@ -1390,21 +1384,7 @@
                       <w:rFonts w:ascii="Cambria Math" w:hAnsi="Cambria Math"/>
                       <w:lang w:val="en-GB"/>
                     </w:rPr>
-                    <m:t>E</m:t>
-                  </m:r>
-                  <m:r>
-                    <w:rPr>
-                      <w:rFonts w:ascii="Cambria Math" w:hAnsi="Cambria Math"/>
-                      <w:lang w:val="en-GB"/>
-                    </w:rPr>
-                    <m:t>F</m:t>
-                  </m:r>
-                  <m:r>
-                    <w:rPr>
-                      <w:rFonts w:ascii="Cambria Math" w:hAnsi="Cambria Math"/>
-                      <w:lang w:val="en-GB"/>
-                    </w:rPr>
-                    <m:t>i</m:t>
+                    <m:t>EFi</m:t>
                   </m:r>
                 </m:sub>
               </m:sSub>
@@ -1480,14 +1460,7 @@
                       <w:rFonts w:ascii="Cambria Math" w:hAnsi="Cambria Math"/>
                       <w:lang w:val="en-GB"/>
                     </w:rPr>
-                    <m:t>EC</m:t>
-                  </m:r>
-                  <m:r>
-                    <w:rPr>
-                      <w:rFonts w:ascii="Cambria Math" w:hAnsi="Cambria Math"/>
-                      <w:lang w:val="en-GB"/>
-                    </w:rPr>
-                    <m:t>i</m:t>
+                    <m:t>ECi</m:t>
                   </m:r>
                 </m:sub>
               </m:sSub>
@@ -1583,8 +1556,6 @@
           <w:rFonts w:ascii="Arial" w:hAnsi="Arial" w:cs="Arial"/>
         </w:rPr>
       </w:pPr>
-      <w:bookmarkStart w:id="0" w:name="_GoBack"/>
-      <w:bookmarkEnd w:id="0"/>
     </w:p>
     <w:p>
       <w:pPr>
@@ -1630,21 +1601,7 @@
               <w:rFonts w:ascii="Cambria Math" w:hAnsi="Cambria Math"/>
               <w:lang w:val="en-GB"/>
             </w:rPr>
-            <m:t>(</m:t>
-          </m:r>
-          <m:r>
-            <w:rPr>
-              <w:rFonts w:ascii="Cambria Math" w:hAnsi="Cambria Math"/>
-              <w:lang w:val="en-GB"/>
-            </w:rPr>
-            <m:t>B</m:t>
-          </m:r>
-          <m:r>
-            <w:rPr>
-              <w:rFonts w:ascii="Cambria Math" w:hAnsi="Cambria Math"/>
-              <w:lang w:val="en-GB"/>
-            </w:rPr>
-            <m:t>)</m:t>
+            <m:t>(B)</m:t>
           </m:r>
         </m:oMath>
       </m:oMathPara>
@@ -1705,14 +1662,7 @@
                       <w:rFonts w:ascii="Cambria Math" w:hAnsi="Cambria Math"/>
                       <w:lang w:val="en-GB"/>
                     </w:rPr>
-                    <m:t>S</m:t>
-                  </m:r>
-                  <m:r>
-                    <w:rPr>
-                      <w:rFonts w:ascii="Cambria Math" w:hAnsi="Cambria Math"/>
-                      <w:lang w:val="en-GB"/>
-                    </w:rPr>
-                    <m:t>i</m:t>
+                    <m:t>Si</m:t>
                   </m:r>
                 </m:sub>
               </m:sSub>
@@ -1817,21 +1767,7 @@
                   <w:rFonts w:ascii="Cambria Math" w:hAnsi="Cambria Math"/>
                   <w:lang w:val="en-GB"/>
                 </w:rPr>
-                <m:t>Q</m:t>
-              </m:r>
-              <m:r>
-                <w:rPr>
-                  <w:rFonts w:ascii="Cambria Math" w:hAnsi="Cambria Math"/>
-                  <w:lang w:val="en-GB"/>
-                </w:rPr>
-                <m:t>S</m:t>
-              </m:r>
-              <m:r>
-                <w:rPr>
-                  <w:rFonts w:ascii="Cambria Math" w:hAnsi="Cambria Math"/>
-                  <w:lang w:val="en-GB"/>
-                </w:rPr>
-                <m:t>Ci</m:t>
+                <m:t>QSCi</m:t>
               </m:r>
             </m:sub>
           </m:sSub>
@@ -3341,13 +3277,7 @@
           <w:rPr>
             <w:rFonts w:ascii="Cambria Math" w:hAnsi="Cambria Math"/>
           </w:rPr>
-          <m:t>b</m:t>
-        </m:r>
-        <m:r>
-          <w:rPr>
-            <w:rFonts w:ascii="Cambria Math" w:hAnsi="Cambria Math"/>
-          </w:rPr>
-          <m:t xml:space="preserve"> ∈ </m:t>
+          <m:t xml:space="preserve">b ∈ </m:t>
         </m:r>
         <m:sSup>
           <m:sSupPr>
@@ -3383,44 +3313,14 @@
         <w:rPr>
           <w:rFonts w:ascii="Arial" w:hAnsi="Arial" w:cs="Arial"/>
         </w:rPr>
-        <w:t xml:space="preserve"> </w:t>
-      </w:r>
-      <w:r>
-        <w:rPr>
-          <w:rFonts w:ascii="Arial" w:hAnsi="Arial" w:cs="Arial"/>
-        </w:rPr>
-        <w:t xml:space="preserve">seu produto externo é uma matriz </w:t>
+        <w:t xml:space="preserve"> seu produto externo é uma matriz </w:t>
       </w:r>
       <m:oMath>
         <m:r>
           <w:rPr>
             <w:rFonts w:ascii="Cambria Math" w:hAnsi="Cambria Math"/>
           </w:rPr>
-          <m:t>I</m:t>
-        </m:r>
-        <m:r>
-          <w:rPr>
-            <w:rFonts w:ascii="Cambria Math" w:hAnsi="Cambria Math"/>
-          </w:rPr>
-          <m:t xml:space="preserve"> </m:t>
-        </m:r>
-        <m:r>
-          <w:rPr>
-            <w:rFonts w:ascii="Cambria Math" w:hAnsi="Cambria Math"/>
-          </w:rPr>
-          <m:t>×</m:t>
-        </m:r>
-        <m:r>
-          <w:rPr>
-            <w:rFonts w:ascii="Cambria Math" w:hAnsi="Cambria Math"/>
-          </w:rPr>
-          <m:t xml:space="preserve"> </m:t>
-        </m:r>
-        <m:r>
-          <w:rPr>
-            <w:rFonts w:ascii="Cambria Math" w:hAnsi="Cambria Math"/>
-          </w:rPr>
-          <m:t>J</m:t>
+          <m:t>I × J</m:t>
         </m:r>
       </m:oMath>
       <w:r>
@@ -3481,13 +3381,7 @@
           <w:rPr>
             <w:rFonts w:ascii="Cambria Math" w:hAnsi="Cambria Math"/>
           </w:rPr>
-          <m:t>(i)</m:t>
-        </m:r>
-        <m:r>
-          <w:rPr>
-            <w:rFonts w:ascii="Cambria Math" w:hAnsi="Cambria Math"/>
-          </w:rPr>
-          <m:t>b(j)</m:t>
+          <m:t>(i)b(j)</m:t>
         </m:r>
       </m:oMath>
     </w:p>
@@ -3502,15 +3396,59 @@
       <w:pPr>
         <w:rPr>
           <w:rFonts w:ascii="Arial" w:hAnsi="Arial" w:cs="Arial"/>
+          <w:sz w:val="22"/>
+          <w:szCs w:val="22"/>
         </w:rPr>
       </w:pPr>
       <m:oMathPara>
         <m:oMath>
+          <m:sSub>
+            <m:sSubPr>
+              <m:ctrlPr>
+                <w:rPr>
+                  <w:rFonts w:ascii="Cambria Math" w:hAnsi="Cambria Math"/>
+                  <w:i/>
+                  <w:sz w:val="22"/>
+                  <w:szCs w:val="22"/>
+                  <w:lang w:val="en-GB"/>
+                  <w14:ligatures w14:val="standard"/>
+                </w:rPr>
+              </m:ctrlPr>
+            </m:sSubPr>
+            <m:e>
+              <m:r>
+                <w:rPr>
+                  <w:rFonts w:ascii="Cambria Math" w:hAnsi="Cambria Math"/>
+                  <w:sz w:val="22"/>
+                  <w:szCs w:val="22"/>
+                  <w:lang w:val="en-GB"/>
+                  <w14:ligatures w14:val="standard"/>
+                </w:rPr>
+                <m:t>am</m:t>
+              </m:r>
+            </m:e>
+            <m:sub>
+              <m:r>
+                <m:rPr>
+                  <m:sty m:val="bi"/>
+                </m:rPr>
+                <w:rPr>
+                  <w:rFonts w:ascii="Cambria Math" w:hAnsi="Cambria Math"/>
+                  <w:sz w:val="22"/>
+                  <w:szCs w:val="22"/>
+                  <w14:ligatures w14:val="standard"/>
+                </w:rPr>
+                <m:t>1</m:t>
+              </m:r>
+            </m:sub>
+          </m:sSub>
           <m:r>
             <w:rPr>
               <w:rFonts w:ascii="Cambria Math" w:hAnsi="Cambria Math"/>
+              <w:sz w:val="22"/>
+              <w:szCs w:val="22"/>
             </w:rPr>
-            <m:t xml:space="preserve">AM1= </m:t>
+            <m:t xml:space="preserve">= </m:t>
           </m:r>
           <m:f>
             <m:fPr>
@@ -3518,6 +3456,8 @@
                 <w:rPr>
                   <w:rFonts w:ascii="Cambria Math" w:hAnsi="Cambria Math"/>
                   <w:i/>
+                  <w:sz w:val="22"/>
+                  <w:szCs w:val="22"/>
                 </w:rPr>
               </m:ctrlPr>
             </m:fPr>
@@ -3530,6 +3470,8 @@
                     <w:rPr>
                       <w:rFonts w:ascii="Cambria Math" w:hAnsi="Cambria Math"/>
                       <w:i/>
+                      <w:sz w:val="22"/>
+                      <w:szCs w:val="22"/>
                     </w:rPr>
                   </m:ctrlPr>
                 </m:naryPr>
@@ -3537,24 +3479,113 @@
                   <m:r>
                     <w:rPr>
                       <w:rFonts w:ascii="Cambria Math" w:hAnsi="Cambria Math"/>
-                    </w:rPr>
-                    <m:t>f=1</m:t>
+                      <w:sz w:val="22"/>
+                      <w:szCs w:val="22"/>
+                    </w:rPr>
+                    <m:t>i=1</m:t>
                   </m:r>
                 </m:sub>
                 <m:sup>
-                  <m:r>
-                    <w:rPr>
-                      <w:rFonts w:ascii="Cambria Math" w:hAnsi="Cambria Math"/>
-                    </w:rPr>
-                    <m:t>M2</m:t>
-                  </m:r>
+                  <m:sSub>
+                    <m:sSubPr>
+                      <m:ctrlPr>
+                        <w:rPr>
+                          <w:rFonts w:ascii="Cambria Math" w:hAnsi="Cambria Math"/>
+                          <w:i/>
+                          <w:sz w:val="22"/>
+                          <w:szCs w:val="22"/>
+                          <w:lang w:val="en-GB"/>
+                          <w14:ligatures w14:val="standard"/>
+                        </w:rPr>
+                      </m:ctrlPr>
+                    </m:sSubPr>
+                    <m:e>
+                      <m:r>
+                        <m:rPr>
+                          <m:sty m:val="p"/>
+                        </m:rPr>
+                        <w:rPr>
+                          <w:rFonts w:ascii="Cambria Math" w:hAnsi="Cambria Math"/>
+                          <w:sz w:val="22"/>
+                          <w:szCs w:val="22"/>
+                          <w:lang w:val="en-GB"/>
+                          <w14:ligatures w14:val="standard"/>
+                        </w:rPr>
+                        <m:t>T</m:t>
+                      </m:r>
+                      <m:r>
+                        <m:rPr>
+                          <m:sty m:val="b"/>
+                        </m:rPr>
+                        <w:rPr>
+                          <w:rFonts w:ascii="Cambria Math" w:hAnsi="Cambria Math"/>
+                          <w:sz w:val="22"/>
+                          <w:szCs w:val="22"/>
+                          <w:lang w:val="en-GB"/>
+                          <w14:ligatures w14:val="standard"/>
+                        </w:rPr>
+                        <m:t>m</m:t>
+                      </m:r>
+                    </m:e>
+                    <m:sub>
+                      <m:r>
+                        <m:rPr>
+                          <m:sty m:val="bi"/>
+                        </m:rPr>
+                        <w:rPr>
+                          <w:rFonts w:ascii="Cambria Math" w:hAnsi="Cambria Math"/>
+                          <w:sz w:val="22"/>
+                          <w:szCs w:val="22"/>
+                          <w14:ligatures w14:val="standard"/>
+                        </w:rPr>
+                        <m:t>2</m:t>
+                      </m:r>
+                    </m:sub>
+                  </m:sSub>
                 </m:sup>
                 <m:e>
+                  <m:sSub>
+                    <m:sSubPr>
+                      <m:ctrlPr>
+                        <w:rPr>
+                          <w:rFonts w:ascii="Cambria Math" w:hAnsi="Cambria Math"/>
+                          <w:i/>
+                          <w:sz w:val="22"/>
+                          <w:szCs w:val="22"/>
+                        </w:rPr>
+                      </m:ctrlPr>
+                    </m:sSubPr>
+                    <m:e>
+                      <m:r>
+                        <m:rPr>
+                          <m:sty m:val="b"/>
+                        </m:rPr>
+                        <w:rPr>
+                          <w:rFonts w:ascii="Cambria Math" w:hAnsi="Cambria Math"/>
+                          <w:sz w:val="22"/>
+                          <w:szCs w:val="22"/>
+                        </w:rPr>
+                        <m:t>FI</m:t>
+                      </m:r>
+                    </m:e>
+                    <m:sub>
+                      <m:r>
+                        <w:rPr>
+                          <w:rFonts w:ascii="Cambria Math" w:hAnsi="Cambria Math"/>
+                          <w:sz w:val="22"/>
+                          <w:szCs w:val="22"/>
+                        </w:rPr>
+                        <m:t>1</m:t>
+                      </m:r>
+                    </m:sub>
+                  </m:sSub>
                   <m:r>
                     <w:rPr>
                       <w:rFonts w:ascii="Cambria Math" w:hAnsi="Cambria Math"/>
-                    </w:rPr>
-                    <m:t xml:space="preserve">IF1 </m:t>
+                      <w:sz w:val="22"/>
+                      <w:szCs w:val="22"/>
+                    </w:rPr>
+                    <m:t xml:space="preserve"> </m:t>
                   </m:r>
                   <m:d>
                     <m:dPr>
@@ -3562,6 +3593,8 @@
                         <w:rPr>
                           <w:rFonts w:ascii="Cambria Math" w:hAnsi="Cambria Math"/>
                           <w:i/>
+                          <w:sz w:val="22"/>
+                          <w:szCs w:val="22"/>
                         </w:rPr>
                       </m:ctrlPr>
                     </m:dPr>
@@ -3572,6 +3605,8 @@
                             <w:rPr>
                               <w:rFonts w:ascii="Cambria Math" w:hAnsi="Cambria Math"/>
                               <w:i/>
+                              <w:sz w:val="22"/>
+                              <w:szCs w:val="22"/>
                             </w:rPr>
                           </m:ctrlPr>
                         </m:sSubPr>
@@ -3579,16 +3614,20 @@
                           <m:r>
                             <w:rPr>
                               <w:rFonts w:ascii="Cambria Math" w:hAnsi="Cambria Math"/>
+                              <w:sz w:val="22"/>
+                              <w:szCs w:val="22"/>
                             </w:rPr>
-                            <m:t>M1</m:t>
+                            <m:t>M</m:t>
                           </m:r>
                         </m:e>
                         <m:sub>
                           <m:r>
                             <w:rPr>
                               <w:rFonts w:ascii="Cambria Math" w:hAnsi="Cambria Math"/>
+                              <w:sz w:val="22"/>
+                              <w:szCs w:val="22"/>
                             </w:rPr>
-                            <m:t>f</m:t>
+                            <m:t>1</m:t>
                           </m:r>
                         </m:sub>
                       </m:sSub>
@@ -3597,6 +3636,8 @@
                   <m:r>
                     <w:rPr>
                       <w:rFonts w:ascii="Cambria Math" w:hAnsi="Cambria Math"/>
+                      <w:sz w:val="22"/>
+                      <w:szCs w:val="22"/>
                     </w:rPr>
                     <m:t xml:space="preserve"> </m:t>
                   </m:r>
@@ -3604,16 +3645,4022 @@
               </m:nary>
             </m:num>
             <m:den>
-              <m:r>
-                <w:rPr>
-                  <w:rFonts w:ascii="Cambria Math" w:hAnsi="Cambria Math"/>
-                </w:rPr>
-                <m:t>M2</m:t>
-              </m:r>
+              <m:sSub>
+                <m:sSubPr>
+                  <m:ctrlPr>
+                    <w:rPr>
+                      <w:rFonts w:ascii="Cambria Math" w:hAnsi="Cambria Math"/>
+                      <w:i/>
+                      <w:sz w:val="22"/>
+                      <w:szCs w:val="22"/>
+                      <w:lang w:val="en-GB"/>
+                      <w14:ligatures w14:val="standard"/>
+                    </w:rPr>
+                  </m:ctrlPr>
+                </m:sSubPr>
+                <m:e>
+                  <m:r>
+                    <m:rPr>
+                      <m:sty m:val="p"/>
+                    </m:rPr>
+                    <w:rPr>
+                      <w:rFonts w:ascii="Cambria Math" w:hAnsi="Cambria Math"/>
+                      <w:sz w:val="22"/>
+                      <w:szCs w:val="22"/>
+                      <w:lang w:val="en-GB"/>
+                      <w14:ligatures w14:val="standard"/>
+                    </w:rPr>
+                    <m:t>T</m:t>
+                  </m:r>
+                  <m:r>
+                    <m:rPr>
+                      <m:sty m:val="b"/>
+                    </m:rPr>
+                    <w:rPr>
+                      <w:rFonts w:ascii="Cambria Math" w:hAnsi="Cambria Math"/>
+                      <w:sz w:val="22"/>
+                      <w:szCs w:val="22"/>
+                      <w:lang w:val="en-GB"/>
+                      <w14:ligatures w14:val="standard"/>
+                    </w:rPr>
+                    <m:t>m</m:t>
+                  </m:r>
+                </m:e>
+                <m:sub>
+                  <m:r>
+                    <m:rPr>
+                      <m:sty m:val="bi"/>
+                    </m:rPr>
+                    <w:rPr>
+                      <w:rFonts w:ascii="Cambria Math" w:hAnsi="Cambria Math"/>
+                      <w:sz w:val="22"/>
+                      <w:szCs w:val="22"/>
+                      <w14:ligatures w14:val="standard"/>
+                    </w:rPr>
+                    <m:t>2</m:t>
+                  </m:r>
+                </m:sub>
+              </m:sSub>
             </m:den>
           </m:f>
         </m:oMath>
       </m:oMathPara>
+    </w:p>
+    <w:p>
+      <w:pPr>
+        <w:rPr>
+          <w:rFonts w:ascii="Arial" w:hAnsi="Arial" w:cs="Arial"/>
+        </w:rPr>
+      </w:pPr>
+    </w:p>
+    <w:p>
+      <w:pPr>
+        <w:rPr>
+          <w:rFonts w:ascii="Arial" w:hAnsi="Arial" w:cs="Arial"/>
+        </w:rPr>
+      </w:pPr>
+      <m:oMathPara>
+        <m:oMath>
+          <m:sSub>
+            <m:sSubPr>
+              <m:ctrlPr>
+                <w:rPr>
+                  <w:rFonts w:ascii="Cambria Math" w:hAnsi="Cambria Math"/>
+                  <w:i/>
+                  <w:sz w:val="22"/>
+                  <w:szCs w:val="22"/>
+                  <w:lang w:val="en-GB"/>
+                  <w14:ligatures w14:val="standard"/>
+                </w:rPr>
+              </m:ctrlPr>
+            </m:sSubPr>
+            <m:e>
+              <m:r>
+                <w:rPr>
+                  <w:rFonts w:ascii="Cambria Math" w:hAnsi="Cambria Math"/>
+                  <w:sz w:val="22"/>
+                  <w:szCs w:val="22"/>
+                  <w:lang w:val="en-GB"/>
+                  <w14:ligatures w14:val="standard"/>
+                </w:rPr>
+                <m:t>am</m:t>
+              </m:r>
+            </m:e>
+            <m:sub>
+              <m:r>
+                <m:rPr>
+                  <m:sty m:val="bi"/>
+                </m:rPr>
+                <w:rPr>
+                  <w:rFonts w:ascii="Cambria Math" w:hAnsi="Cambria Math"/>
+                  <w:sz w:val="22"/>
+                  <w:szCs w:val="22"/>
+                  <w14:ligatures w14:val="standard"/>
+                </w:rPr>
+                <m:t>2</m:t>
+              </m:r>
+            </m:sub>
+          </m:sSub>
+          <m:r>
+            <w:rPr>
+              <w:rFonts w:ascii="Cambria Math" w:hAnsi="Cambria Math"/>
+              <w:sz w:val="22"/>
+              <w:szCs w:val="22"/>
+              <w14:ligatures w14:val="standard"/>
+            </w:rPr>
+            <m:t xml:space="preserve">= </m:t>
+          </m:r>
+          <m:f>
+            <m:fPr>
+              <m:ctrlPr>
+                <w:rPr>
+                  <w:rFonts w:ascii="Cambria Math" w:hAnsi="Cambria Math"/>
+                  <w:i/>
+                  <w:iCs/>
+                  <w:sz w:val="22"/>
+                  <w:szCs w:val="22"/>
+                  <w:lang w:val="en-GB"/>
+                  <w14:ligatures w14:val="standard"/>
+                </w:rPr>
+              </m:ctrlPr>
+            </m:fPr>
+            <m:num>
+              <m:nary>
+                <m:naryPr>
+                  <m:chr m:val="∑"/>
+                  <m:limLoc m:val="undOvr"/>
+                  <m:ctrlPr>
+                    <w:rPr>
+                      <w:rFonts w:ascii="Cambria Math" w:hAnsi="Cambria Math"/>
+                      <w:i/>
+                      <w:iCs/>
+                      <w:sz w:val="22"/>
+                      <w:szCs w:val="22"/>
+                      <w:lang w:val="en-GB"/>
+                      <w14:ligatures w14:val="standard"/>
+                    </w:rPr>
+                  </m:ctrlPr>
+                </m:naryPr>
+                <m:sub>
+                  <m:r>
+                    <w:rPr>
+                      <w:rFonts w:ascii="Cambria Math" w:hAnsi="Cambria Math"/>
+                      <w:sz w:val="22"/>
+                      <w:szCs w:val="22"/>
+                      <w:lang w:val="en-GB"/>
+                      <w14:ligatures w14:val="standard"/>
+                    </w:rPr>
+                    <m:t>i</m:t>
+                  </m:r>
+                  <m:r>
+                    <w:rPr>
+                      <w:rFonts w:ascii="Cambria Math" w:hAnsi="Cambria Math"/>
+                      <w:sz w:val="22"/>
+                      <w:szCs w:val="22"/>
+                      <w14:ligatures w14:val="standard"/>
+                    </w:rPr>
+                    <m:t>=1</m:t>
+                  </m:r>
+                </m:sub>
+                <m:sup>
+                  <m:sSub>
+                    <m:sSubPr>
+                      <m:ctrlPr>
+                        <w:rPr>
+                          <w:rFonts w:ascii="Cambria Math" w:hAnsi="Cambria Math"/>
+                          <w:i/>
+                          <w:sz w:val="22"/>
+                          <w:szCs w:val="22"/>
+                          <w:lang w:val="en-GB"/>
+                          <w14:ligatures w14:val="standard"/>
+                        </w:rPr>
+                      </m:ctrlPr>
+                    </m:sSubPr>
+                    <m:e>
+                      <m:r>
+                        <m:rPr>
+                          <m:sty m:val="b"/>
+                        </m:rPr>
+                        <w:rPr>
+                          <w:rFonts w:ascii="Cambria Math" w:hAnsi="Cambria Math"/>
+                          <w:sz w:val="22"/>
+                          <w:szCs w:val="22"/>
+                          <w:lang w:val="en-GB"/>
+                          <w14:ligatures w14:val="standard"/>
+                        </w:rPr>
+                        <m:t>Tm</m:t>
+                      </m:r>
+                    </m:e>
+                    <m:sub>
+                      <m:r>
+                        <m:rPr>
+                          <m:sty m:val="bi"/>
+                        </m:rPr>
+                        <w:rPr>
+                          <w:rFonts w:ascii="Cambria Math" w:hAnsi="Cambria Math"/>
+                          <w:sz w:val="22"/>
+                          <w:szCs w:val="22"/>
+                          <w14:ligatures w14:val="standard"/>
+                        </w:rPr>
+                        <m:t>2</m:t>
+                      </m:r>
+                    </m:sub>
+                  </m:sSub>
+                </m:sup>
+                <m:e>
+                  <m:sSub>
+                    <m:sSubPr>
+                      <m:ctrlPr>
+                        <w:rPr>
+                          <w:rFonts w:ascii="Cambria Math" w:hAnsi="Cambria Math"/>
+                          <w:i/>
+                          <w:sz w:val="22"/>
+                          <w:szCs w:val="22"/>
+                          <w:lang w:val="en-GB"/>
+                          <w14:ligatures w14:val="standard"/>
+                        </w:rPr>
+                      </m:ctrlPr>
+                    </m:sSubPr>
+                    <m:e>
+                      <m:r>
+                        <m:rPr>
+                          <m:sty m:val="b"/>
+                        </m:rPr>
+                        <w:rPr>
+                          <w:rFonts w:ascii="Cambria Math" w:hAnsi="Cambria Math"/>
+                          <w:sz w:val="22"/>
+                          <w:szCs w:val="22"/>
+                          <w:lang w:val="en-GB"/>
+                          <w14:ligatures w14:val="standard"/>
+                        </w:rPr>
+                        <m:t>FI</m:t>
+                      </m:r>
+                    </m:e>
+                    <m:sub>
+                      <m:r>
+                        <m:rPr>
+                          <m:sty m:val="bi"/>
+                        </m:rPr>
+                        <w:rPr>
+                          <w:rFonts w:ascii="Cambria Math" w:hAnsi="Cambria Math"/>
+                          <w:sz w:val="22"/>
+                          <w:szCs w:val="22"/>
+                          <w14:ligatures w14:val="standard"/>
+                        </w:rPr>
+                        <m:t>1</m:t>
+                      </m:r>
+                    </m:sub>
+                  </m:sSub>
+                  <m:r>
+                    <w:rPr>
+                      <w:rFonts w:ascii="Cambria Math" w:hAnsi="Cambria Math"/>
+                      <w:sz w:val="22"/>
+                      <w:szCs w:val="22"/>
+                      <w14:ligatures w14:val="standard"/>
+                    </w:rPr>
+                    <m:t>(</m:t>
+                  </m:r>
+                  <m:f>
+                    <m:fPr>
+                      <m:ctrlPr>
+                        <w:rPr>
+                          <w:rFonts w:ascii="Cambria Math" w:hAnsi="Cambria Math"/>
+                          <w:i/>
+                          <w:sz w:val="22"/>
+                          <w:szCs w:val="22"/>
+                          <w:lang w:val="en-GB"/>
+                          <w14:ligatures w14:val="standard"/>
+                        </w:rPr>
+                      </m:ctrlPr>
+                    </m:fPr>
+                    <m:num>
+                      <m:sSub>
+                        <m:sSubPr>
+                          <m:ctrlPr>
+                            <w:rPr>
+                              <w:rFonts w:ascii="Cambria Math" w:hAnsi="Cambria Math"/>
+                              <w:i/>
+                              <w:sz w:val="22"/>
+                              <w:szCs w:val="22"/>
+                              <w:lang w:val="en-GB"/>
+                              <w14:ligatures w14:val="standard"/>
+                            </w:rPr>
+                          </m:ctrlPr>
+                        </m:sSubPr>
+                        <m:e>
+                          <m:r>
+                            <m:rPr>
+                              <m:sty m:val="b"/>
+                            </m:rPr>
+                            <w:rPr>
+                              <w:rFonts w:ascii="Cambria Math" w:hAnsi="Cambria Math"/>
+                              <w:sz w:val="22"/>
+                              <w:szCs w:val="22"/>
+                              <w:lang w:val="en-GB"/>
+                              <w14:ligatures w14:val="standard"/>
+                            </w:rPr>
+                            <m:t>m</m:t>
+                          </m:r>
+                        </m:e>
+                        <m:sub>
+                          <m:r>
+                            <m:rPr>
+                              <m:sty m:val="bi"/>
+                            </m:rPr>
+                            <w:rPr>
+                              <w:rFonts w:ascii="Cambria Math" w:hAnsi="Cambria Math"/>
+                              <w:sz w:val="22"/>
+                              <w:szCs w:val="22"/>
+                              <w14:ligatures w14:val="standard"/>
+                            </w:rPr>
+                            <m:t>2</m:t>
+                          </m:r>
+                        </m:sub>
+                      </m:sSub>
+                    </m:num>
+                    <m:den>
+                      <m:sSub>
+                        <m:sSubPr>
+                          <m:ctrlPr>
+                            <w:rPr>
+                              <w:rFonts w:ascii="Cambria Math" w:hAnsi="Cambria Math"/>
+                              <w:i/>
+                              <w:sz w:val="22"/>
+                              <w:szCs w:val="22"/>
+                              <w:lang w:val="en-GB"/>
+                              <w14:ligatures w14:val="standard"/>
+                            </w:rPr>
+                          </m:ctrlPr>
+                        </m:sSubPr>
+                        <m:e>
+                          <m:r>
+                            <m:rPr>
+                              <m:sty m:val="b"/>
+                            </m:rPr>
+                            <w:rPr>
+                              <w:rFonts w:ascii="Cambria Math" w:hAnsi="Cambria Math"/>
+                              <w:sz w:val="22"/>
+                              <w:szCs w:val="22"/>
+                              <w:lang w:val="en-GB"/>
+                              <w14:ligatures w14:val="standard"/>
+                            </w:rPr>
+                            <m:t>m</m:t>
+                          </m:r>
+                        </m:e>
+                        <m:sub>
+                          <m:r>
+                            <m:rPr>
+                              <m:sty m:val="bi"/>
+                            </m:rPr>
+                            <w:rPr>
+                              <w:rFonts w:ascii="Cambria Math" w:hAnsi="Cambria Math"/>
+                              <w:sz w:val="22"/>
+                              <w:szCs w:val="22"/>
+                              <w14:ligatures w14:val="standard"/>
+                            </w:rPr>
+                            <m:t>3</m:t>
+                          </m:r>
+                        </m:sub>
+                      </m:sSub>
+                    </m:den>
+                  </m:f>
+                </m:e>
+              </m:nary>
+              <m:r>
+                <w:rPr>
+                  <w:rFonts w:ascii="Cambria Math" w:hAnsi="Cambria Math"/>
+                  <w:sz w:val="22"/>
+                  <w:szCs w:val="22"/>
+                  <w14:ligatures w14:val="standard"/>
+                </w:rPr>
+                <m:t>)</m:t>
+              </m:r>
+            </m:num>
+            <m:den>
+              <m:r>
+                <m:rPr>
+                  <m:sty m:val="p"/>
+                </m:rPr>
+                <w:rPr>
+                  <w:rFonts w:ascii="Cambria Math" w:hAnsi="Cambria Math"/>
+                  <w:sz w:val="22"/>
+                  <w:szCs w:val="22"/>
+                  <w14:ligatures w14:val="standard"/>
+                </w:rPr>
+                <m:t>T</m:t>
+              </m:r>
+              <m:sSub>
+                <m:sSubPr>
+                  <m:ctrlPr>
+                    <w:rPr>
+                      <w:rFonts w:ascii="Cambria Math" w:hAnsi="Cambria Math"/>
+                      <w:i/>
+                      <w:sz w:val="22"/>
+                      <w:szCs w:val="22"/>
+                      <w:lang w:val="en-GB"/>
+                      <w14:ligatures w14:val="standard"/>
+                    </w:rPr>
+                  </m:ctrlPr>
+                </m:sSubPr>
+                <m:e>
+                  <m:r>
+                    <m:rPr>
+                      <m:sty m:val="b"/>
+                    </m:rPr>
+                    <w:rPr>
+                      <w:rFonts w:ascii="Cambria Math" w:hAnsi="Cambria Math"/>
+                      <w:sz w:val="22"/>
+                      <w:szCs w:val="22"/>
+                      <w:lang w:val="en-GB"/>
+                      <w14:ligatures w14:val="standard"/>
+                    </w:rPr>
+                    <m:t>m</m:t>
+                  </m:r>
+                </m:e>
+                <m:sub>
+                  <m:r>
+                    <m:rPr>
+                      <m:sty m:val="bi"/>
+                    </m:rPr>
+                    <w:rPr>
+                      <w:rFonts w:ascii="Cambria Math" w:hAnsi="Cambria Math"/>
+                      <w:sz w:val="22"/>
+                      <w:szCs w:val="22"/>
+                      <w14:ligatures w14:val="standard"/>
+                    </w:rPr>
+                    <m:t>2</m:t>
+                  </m:r>
+                </m:sub>
+              </m:sSub>
+            </m:den>
+          </m:f>
+        </m:oMath>
+      </m:oMathPara>
+    </w:p>
+    <w:p>
+      <w:pPr>
+        <w:rPr>
+          <w:rFonts w:ascii="Arial" w:hAnsi="Arial" w:cs="Arial"/>
+        </w:rPr>
+      </w:pPr>
+    </w:p>
+    <w:p>
+      <w:pPr>
+        <w:rPr>
+          <w:rFonts w:ascii="Arial" w:hAnsi="Arial" w:cs="Arial"/>
+        </w:rPr>
+      </w:pPr>
+    </w:p>
+    <w:p>
+      <w:pPr>
+        <w:rPr>
+          <w:rFonts w:ascii="Arial" w:hAnsi="Arial" w:cs="Arial"/>
+        </w:rPr>
+      </w:pPr>
+    </w:p>
+    <w:p>
+      <w:pPr>
+        <w:rPr>
+          <w:rFonts w:ascii="Arial" w:hAnsi="Arial" w:cs="Arial"/>
+        </w:rPr>
+      </w:pPr>
+      <w:r>
+        <w:rPr>
+          <w:rFonts w:ascii="Arial" w:hAnsi="Arial" w:cs="Arial"/>
+        </w:rPr>
+        <w:t>Ponderação d</w:t>
+      </w:r>
+      <w:r>
+        <w:rPr>
+          <w:rFonts w:ascii="Arial" w:hAnsi="Arial" w:cs="Arial"/>
+        </w:rPr>
+        <w:t>as subcaracterísticas</w:t>
+      </w:r>
+      <w:r>
+        <w:rPr>
+          <w:rFonts w:ascii="Arial" w:hAnsi="Arial" w:cs="Arial"/>
+        </w:rPr>
+        <w:t xml:space="preserve"> </w:t>
+      </w:r>
+      <w:r>
+        <w:rPr>
+          <w:rFonts w:ascii="Arial" w:hAnsi="Arial" w:cs="Arial"/>
+        </w:rPr>
+        <w:t>frente às</w:t>
+      </w:r>
+      <w:r>
+        <w:rPr>
+          <w:rFonts w:ascii="Arial" w:hAnsi="Arial" w:cs="Arial"/>
+        </w:rPr>
+        <w:t xml:space="preserve"> características</w:t>
+      </w:r>
+    </w:p>
+    <w:p>
+      <w:pPr>
+        <w:rPr>
+          <w:rFonts w:ascii="Arial" w:hAnsi="Arial" w:cs="Arial"/>
+        </w:rPr>
+      </w:pPr>
+    </w:p>
+    <w:p>
+      <w:pPr>
+        <w:rPr>
+          <w:rFonts w:ascii="Arial" w:hAnsi="Arial" w:cs="Arial"/>
+        </w:rPr>
+      </w:pPr>
+    </w:p>
+    <w:p>
+      <w:pPr>
+        <w:rPr>
+          <w:rFonts w:ascii="Arial" w:hAnsi="Arial" w:cs="Arial"/>
+        </w:rPr>
+      </w:pPr>
+      <m:oMath>
+        <m:r>
+          <w:rPr>
+            <w:rFonts w:ascii="Cambria Math" w:hAnsi="Cambria Math" w:cs="Arial"/>
+          </w:rPr>
+          <m:t xml:space="preserve">∃ </m:t>
+        </m:r>
+        <m:sSub>
+          <m:sSubPr>
+            <m:ctrlPr>
+              <w:rPr>
+                <w:rFonts w:ascii="Cambria Math" w:hAnsi="Cambria Math"/>
+                <w:lang w:val="en-GB"/>
+              </w:rPr>
+            </m:ctrlPr>
+          </m:sSubPr>
+          <m:e>
+            <m:r>
+              <w:rPr>
+                <w:rFonts w:ascii="Cambria Math" w:hAnsi="Cambria Math"/>
+                <w:lang w:val="en-GB"/>
+              </w:rPr>
+              <m:t>SPQC</m:t>
+            </m:r>
+          </m:e>
+          <m:sub>
+            <m:r>
+              <w:rPr>
+                <w:rFonts w:ascii="Cambria Math" w:hAnsi="Cambria Math"/>
+                <w:lang w:val="en-GB"/>
+              </w:rPr>
+              <m:t>i</m:t>
+            </m:r>
+          </m:sub>
+        </m:sSub>
+      </m:oMath>
+      <w:r>
+        <w:rPr>
+          <w:rFonts w:ascii="Arial" w:hAnsi="Arial" w:cs="Arial"/>
+        </w:rPr>
+        <w:t xml:space="preserve"> </w:t>
+      </w:r>
+      <w:r>
+        <w:rPr>
+          <w:rFonts w:ascii="Arial" w:hAnsi="Arial" w:cs="Arial"/>
+        </w:rPr>
+        <w:t>faça</w:t>
+      </w:r>
+    </w:p>
+    <w:p>
+      <w:pPr>
+        <w:ind w:firstLine="708"/>
+        <w:rPr>
+          <w:rFonts w:ascii="Arial" w:hAnsi="Arial" w:cs="Arial"/>
+        </w:rPr>
+      </w:pPr>
+      <m:oMath>
+        <m:sSub>
+          <m:sSubPr>
+            <m:ctrlPr>
+              <w:rPr>
+                <w:rFonts w:ascii="Cambria Math" w:hAnsi="Cambria Math"/>
+                <w:lang w:val="en-GB"/>
+              </w:rPr>
+            </m:ctrlPr>
+          </m:sSubPr>
+          <m:e>
+            <m:r>
+              <w:rPr>
+                <w:rFonts w:ascii="Cambria Math" w:hAnsi="Cambria Math"/>
+              </w:rPr>
+              <m:t xml:space="preserve">∀ </m:t>
+            </m:r>
+            <m:r>
+              <w:rPr>
+                <w:rFonts w:ascii="Cambria Math" w:hAnsi="Cambria Math"/>
+                <w:lang w:val="en-GB"/>
+              </w:rPr>
+              <m:t>TQC</m:t>
+            </m:r>
+          </m:e>
+          <m:sub>
+            <m:r>
+              <w:rPr>
+                <w:rFonts w:ascii="Cambria Math" w:hAnsi="Cambria Math"/>
+                <w:lang w:val="en-GB"/>
+              </w:rPr>
+              <m:t>i</m:t>
+            </m:r>
+          </m:sub>
+        </m:sSub>
+      </m:oMath>
+      <w:r>
+        <w:rPr>
+          <w:rFonts w:ascii="Arial" w:hAnsi="Arial" w:cs="Arial"/>
+        </w:rPr>
+        <w:t xml:space="preserve"> faça</w:t>
+      </w:r>
+    </w:p>
+    <w:p>
+      <w:pPr>
+        <w:rPr>
+          <w:rFonts w:ascii="Arial" w:hAnsi="Arial" w:cs="Arial"/>
+        </w:rPr>
+      </w:pPr>
+      <w:r>
+        <w:rPr>
+          <w:rFonts w:ascii="Arial" w:hAnsi="Arial" w:cs="Arial"/>
+        </w:rPr>
+        <w:tab/>
+      </w:r>
+      <w:r>
+        <w:rPr>
+          <w:rFonts w:ascii="Arial" w:hAnsi="Arial" w:cs="Arial"/>
+        </w:rPr>
+        <w:tab/>
+      </w:r>
+      <w:r>
+        <w:rPr>
+          <w:rFonts w:ascii="Arial" w:hAnsi="Arial" w:cs="Arial"/>
+        </w:rPr>
+        <w:t xml:space="preserve">Obtenha </w:t>
+      </w:r>
+      <m:oMath>
+        <m:sSub>
+          <m:sSubPr>
+            <m:ctrlPr>
+              <w:rPr>
+                <w:rFonts w:ascii="Cambria Math" w:hAnsi="Cambria Math"/>
+                <w:lang w:val="en-GB"/>
+              </w:rPr>
+            </m:ctrlPr>
+          </m:sSubPr>
+          <m:e>
+            <m:sSub>
+              <m:sSubPr>
+                <m:ctrlPr>
+                  <w:rPr>
+                    <w:rFonts w:ascii="Cambria Math" w:hAnsi="Cambria Math"/>
+                    <w:i/>
+                    <w:lang w:val="en-GB"/>
+                  </w:rPr>
+                </m:ctrlPr>
+              </m:sSubPr>
+              <m:e>
+                <m:r>
+                  <w:rPr>
+                    <w:rFonts w:ascii="Cambria Math" w:hAnsi="Cambria Math"/>
+                    <w:lang w:val="en-GB"/>
+                  </w:rPr>
+                  <m:t>dim</m:t>
+                </m:r>
+              </m:e>
+              <m:sub>
+                <m:r>
+                  <w:rPr>
+                    <w:rFonts w:ascii="Cambria Math" w:hAnsi="Cambria Math"/>
+                    <w:lang w:val="en-GB"/>
+                  </w:rPr>
+                  <m:t>j</m:t>
+                </m:r>
+              </m:sub>
+            </m:sSub>
+            <m:r>
+              <w:rPr>
+                <w:rFonts w:ascii="Cambria Math" w:hAnsi="Cambria Math"/>
+              </w:rPr>
+              <m:t xml:space="preserve"> (</m:t>
+            </m:r>
+            <m:r>
+              <w:rPr>
+                <w:rFonts w:ascii="Cambria Math" w:hAnsi="Cambria Math"/>
+                <w:lang w:val="en-GB"/>
+              </w:rPr>
+              <m:t>TQC</m:t>
+            </m:r>
+          </m:e>
+          <m:sub>
+            <m:r>
+              <w:rPr>
+                <w:rFonts w:ascii="Cambria Math" w:hAnsi="Cambria Math"/>
+                <w:lang w:val="en-GB"/>
+              </w:rPr>
+              <m:t>i</m:t>
+            </m:r>
+          </m:sub>
+        </m:sSub>
+        <m:r>
+          <w:rPr>
+            <w:rFonts w:ascii="Cambria Math" w:hAnsi="Cambria Math"/>
+          </w:rPr>
+          <m:t>)</m:t>
+        </m:r>
+      </m:oMath>
+      <w:r>
+        <w:rPr>
+          <w:rFonts w:ascii="Arial" w:hAnsi="Arial" w:cs="Arial"/>
+        </w:rPr>
+        <w:t xml:space="preserve"> por meio de um</w:t>
+      </w:r>
+      <w:r>
+        <w:rPr>
+          <w:rFonts w:ascii="Arial" w:hAnsi="Arial" w:cs="Arial"/>
+        </w:rPr>
+        <w:t xml:space="preserve"> </w:t>
+      </w:r>
+      <w:proofErr w:type="spellStart"/>
+      <w:r>
+        <w:rPr>
+          <w:rFonts w:ascii="Arial" w:hAnsi="Arial" w:cs="Arial"/>
+        </w:rPr>
+        <w:t>slice</w:t>
+      </w:r>
+      <w:proofErr w:type="spellEnd"/>
+      <w:r>
+        <w:rPr>
+          <w:rFonts w:ascii="Arial" w:hAnsi="Arial" w:cs="Arial"/>
+        </w:rPr>
+        <w:t xml:space="preserve"> </w:t>
+      </w:r>
+      <m:oMath>
+        <m:sSub>
+          <m:sSubPr>
+            <m:ctrlPr>
+              <w:rPr>
+                <w:rFonts w:ascii="Cambria Math" w:hAnsi="Cambria Math"/>
+                <w:lang w:val="en-GB"/>
+              </w:rPr>
+            </m:ctrlPr>
+          </m:sSubPr>
+          <m:e>
+            <m:r>
+              <w:rPr>
+                <w:rFonts w:ascii="Cambria Math" w:hAnsi="Cambria Math"/>
+                <w:lang w:val="en-GB"/>
+              </w:rPr>
+              <m:t>SPQC</m:t>
+            </m:r>
+          </m:e>
+          <m:sub>
+            <m:r>
+              <w:rPr>
+                <w:rFonts w:ascii="Cambria Math" w:hAnsi="Cambria Math"/>
+                <w:lang w:val="en-GB"/>
+              </w:rPr>
+              <m:t>i</m:t>
+            </m:r>
+          </m:sub>
+        </m:sSub>
+      </m:oMath>
+    </w:p>
+    <w:p>
+      <w:pPr>
+        <w:rPr>
+          <w:rFonts w:ascii="Arial" w:hAnsi="Arial" w:cs="Arial"/>
+        </w:rPr>
+      </w:pPr>
+      <w:r>
+        <w:rPr>
+          <w:rFonts w:ascii="Arial" w:hAnsi="Arial" w:cs="Arial"/>
+        </w:rPr>
+        <w:tab/>
+      </w:r>
+      <w:r>
+        <w:rPr>
+          <w:rFonts w:ascii="Arial" w:hAnsi="Arial" w:cs="Arial"/>
+        </w:rPr>
+        <w:tab/>
+      </w:r>
+      <w:r>
+        <w:rPr>
+          <w:rFonts w:ascii="Arial" w:hAnsi="Arial" w:cs="Arial"/>
+        </w:rPr>
+        <w:t xml:space="preserve">Realize </w:t>
+      </w:r>
+      <m:oMath>
+        <m:sSub>
+          <m:sSubPr>
+            <m:ctrlPr>
+              <w:rPr>
+                <w:rFonts w:ascii="Cambria Math" w:hAnsi="Cambria Math"/>
+                <w:lang w:val="en-GB"/>
+              </w:rPr>
+            </m:ctrlPr>
+          </m:sSubPr>
+          <m:e>
+            <m:sSub>
+              <m:sSubPr>
+                <m:ctrlPr>
+                  <w:rPr>
+                    <w:rFonts w:ascii="Cambria Math" w:hAnsi="Cambria Math"/>
+                    <w:i/>
+                    <w:lang w:val="en-GB"/>
+                  </w:rPr>
+                </m:ctrlPr>
+              </m:sSubPr>
+              <m:e>
+                <m:r>
+                  <w:rPr>
+                    <w:rFonts w:ascii="Cambria Math" w:hAnsi="Cambria Math"/>
+                    <w:lang w:val="en-GB"/>
+                  </w:rPr>
+                  <m:t>dim</m:t>
+                </m:r>
+              </m:e>
+              <m:sub>
+                <m:r>
+                  <w:rPr>
+                    <w:rFonts w:ascii="Cambria Math" w:hAnsi="Cambria Math"/>
+                    <w:lang w:val="en-GB"/>
+                  </w:rPr>
+                  <m:t>j</m:t>
+                </m:r>
+              </m:sub>
+            </m:sSub>
+            <m:r>
+              <w:rPr>
+                <w:rFonts w:ascii="Cambria Math" w:hAnsi="Cambria Math"/>
+              </w:rPr>
+              <m:t xml:space="preserve"> (</m:t>
+            </m:r>
+            <m:r>
+              <w:rPr>
+                <w:rFonts w:ascii="Cambria Math" w:hAnsi="Cambria Math"/>
+                <w:lang w:val="en-GB"/>
+              </w:rPr>
+              <m:t>TQC</m:t>
+            </m:r>
+          </m:e>
+          <m:sub>
+            <m:r>
+              <w:rPr>
+                <w:rFonts w:ascii="Cambria Math" w:hAnsi="Cambria Math"/>
+                <w:lang w:val="en-GB"/>
+              </w:rPr>
+              <m:t>i</m:t>
+            </m:r>
+          </m:sub>
+        </m:sSub>
+        <m:r>
+          <w:rPr>
+            <w:rFonts w:ascii="Cambria Math" w:hAnsi="Cambria Math"/>
+          </w:rPr>
+          <m:t>)</m:t>
+        </m:r>
+        <m:r>
+          <m:rPr>
+            <m:sty m:val="p"/>
+          </m:rPr>
+          <w:rPr>
+            <w:rFonts w:ascii="Cambria Math" w:hAnsi="Cambria Math"/>
+            <w:lang w:val="en-GB"/>
+          </w:rPr>
+          <m:t>⨂</m:t>
+        </m:r>
+        <m:sSub>
+          <m:sSubPr>
+            <m:ctrlPr>
+              <w:rPr>
+                <w:rFonts w:ascii="Cambria Math" w:hAnsi="Cambria Math"/>
+                <w:lang w:val="en-GB"/>
+              </w:rPr>
+            </m:ctrlPr>
+          </m:sSubPr>
+          <m:e>
+            <m:r>
+              <w:rPr>
+                <w:rFonts w:ascii="Cambria Math" w:hAnsi="Cambria Math"/>
+              </w:rPr>
+              <m:t xml:space="preserve"> </m:t>
+            </m:r>
+            <m:r>
+              <w:rPr>
+                <w:rFonts w:ascii="Cambria Math" w:hAnsi="Cambria Math"/>
+                <w:lang w:val="en-GB"/>
+              </w:rPr>
+              <m:t>wqc</m:t>
+            </m:r>
+          </m:e>
+          <m:sub>
+            <m:r>
+              <w:rPr>
+                <w:rFonts w:ascii="Cambria Math" w:hAnsi="Cambria Math"/>
+                <w:lang w:val="en-GB"/>
+              </w:rPr>
+              <m:t>j</m:t>
+            </m:r>
+          </m:sub>
+        </m:sSub>
+      </m:oMath>
+    </w:p>
+    <w:p>
+      <w:pPr>
+        <w:rPr>
+          <w:rFonts w:ascii="Arial" w:hAnsi="Arial" w:cs="Arial"/>
+        </w:rPr>
+      </w:pPr>
+      <w:r>
+        <w:rPr>
+          <w:rFonts w:ascii="Arial" w:hAnsi="Arial" w:cs="Arial"/>
+        </w:rPr>
+        <w:tab/>
+        <w:t>fim-faça</w:t>
+      </w:r>
+    </w:p>
+    <w:p>
+      <w:pPr>
+        <w:rPr>
+          <w:rFonts w:ascii="Arial" w:hAnsi="Arial" w:cs="Arial"/>
+          <w:lang w:val="en-GB"/>
+        </w:rPr>
+      </w:pPr>
+      <w:proofErr w:type="spellStart"/>
+      <w:r>
+        <w:rPr>
+          <w:rFonts w:ascii="Arial" w:hAnsi="Arial" w:cs="Arial"/>
+          <w:lang w:val="en-GB"/>
+        </w:rPr>
+        <w:t>fim-</w:t>
+      </w:r>
+      <w:r>
+        <w:rPr>
+          <w:rFonts w:ascii="Arial" w:hAnsi="Arial" w:cs="Arial"/>
+          <w:lang w:val="en-GB"/>
+        </w:rPr>
+        <w:t>faça</w:t>
+      </w:r>
+      <w:proofErr w:type="spellEnd"/>
+    </w:p>
+    <w:p>
+      <w:pPr>
+        <w:rPr>
+          <w:rFonts w:ascii="Arial" w:hAnsi="Arial" w:cs="Arial"/>
+          <w:lang w:val="en-GB"/>
+        </w:rPr>
+      </w:pPr>
+    </w:p>
+    <w:p>
+      <w:pPr>
+        <w:rPr>
+          <w:rFonts w:ascii="Arial" w:hAnsi="Arial" w:cs="Arial"/>
+          <w:lang w:val="en-GB"/>
+        </w:rPr>
+      </w:pPr>
+    </w:p>
+    <w:p>
+      <w:pPr>
+        <w:rPr>
+          <w:rFonts w:ascii="Arial" w:hAnsi="Arial" w:cs="Arial"/>
+          <w:lang w:val="en-GB"/>
+        </w:rPr>
+      </w:pPr>
+    </w:p>
+    <w:p>
+      <w:pPr>
+        <w:rPr>
+          <w:b/>
+          <w:bCs/>
+          <w:iCs/>
+          <w:sz w:val="32"/>
+          <w:lang w:val="en-GB"/>
+          <w14:ligatures w14:val="standard"/>
+        </w:rPr>
+      </w:pPr>
+      <m:oMathPara>
+        <m:oMath>
+          <m:sSub>
+            <m:sSubPr>
+              <m:ctrlPr>
+                <w:rPr>
+                  <w:rFonts w:ascii="Cambria Math" w:hAnsi="Cambria Math" w:cs="Times New Roman (Corpo CS)"/>
+                  <w:i/>
+                  <w:sz w:val="32"/>
+                  <w:lang w:val="en-GB"/>
+                  <w14:ligatures w14:val="standard"/>
+                </w:rPr>
+              </m:ctrlPr>
+            </m:sSubPr>
+            <m:e>
+              <m:r>
+                <w:rPr>
+                  <w:rFonts w:ascii="Cambria Math" w:hAnsi="Cambria Math" w:cs="Times New Roman (Corpo CS)"/>
+                  <w:sz w:val="32"/>
+                  <w:lang w:val="en-GB"/>
+                  <w14:ligatures w14:val="standard"/>
+                </w:rPr>
+                <m:t>am</m:t>
+              </m:r>
+            </m:e>
+            <m:sub>
+              <m:r>
+                <m:rPr>
+                  <m:sty m:val="bi"/>
+                </m:rPr>
+                <w:rPr>
+                  <w:rFonts w:ascii="Cambria Math" w:hAnsi="Cambria Math" w:cs="Times New Roman (Corpo CS)"/>
+                  <w:sz w:val="32"/>
+                  <w14:ligatures w14:val="standard"/>
+                </w:rPr>
+                <m:t>2</m:t>
+              </m:r>
+            </m:sub>
+          </m:sSub>
+          <m:r>
+            <w:rPr>
+              <w:rFonts w:ascii="Cambria Math" w:hAnsi="Cambria Math" w:cs="Times New Roman (Corpo CS)"/>
+              <w:sz w:val="32"/>
+              <w14:ligatures w14:val="standard"/>
+            </w:rPr>
+            <m:t xml:space="preserve">= </m:t>
+          </m:r>
+          <m:f>
+            <m:fPr>
+              <m:ctrlPr>
+                <w:rPr>
+                  <w:rFonts w:ascii="Cambria Math" w:hAnsi="Cambria Math" w:cs="Times New Roman (Corpo CS)"/>
+                  <w:i/>
+                  <w:iCs/>
+                  <w:sz w:val="32"/>
+                  <w:lang w:val="en-GB"/>
+                  <w14:ligatures w14:val="standard"/>
+                </w:rPr>
+              </m:ctrlPr>
+            </m:fPr>
+            <m:num>
+              <m:nary>
+                <m:naryPr>
+                  <m:chr m:val="∑"/>
+                  <m:limLoc m:val="undOvr"/>
+                  <m:ctrlPr>
+                    <w:rPr>
+                      <w:rFonts w:ascii="Cambria Math" w:hAnsi="Cambria Math" w:cs="Times New Roman (Corpo CS)"/>
+                      <w:i/>
+                      <w:iCs/>
+                      <w:sz w:val="32"/>
+                      <w:lang w:val="en-GB"/>
+                      <w14:ligatures w14:val="standard"/>
+                    </w:rPr>
+                  </m:ctrlPr>
+                </m:naryPr>
+                <m:sub>
+                  <m:r>
+                    <w:rPr>
+                      <w:rFonts w:ascii="Cambria Math" w:hAnsi="Cambria Math" w:cs="Times New Roman (Corpo CS)"/>
+                      <w:sz w:val="32"/>
+                      <w:lang w:val="en-GB"/>
+                      <w14:ligatures w14:val="standard"/>
+                    </w:rPr>
+                    <m:t>i</m:t>
+                  </m:r>
+                  <m:r>
+                    <w:rPr>
+                      <w:rFonts w:ascii="Cambria Math" w:hAnsi="Cambria Math" w:cs="Times New Roman (Corpo CS)"/>
+                      <w:sz w:val="32"/>
+                      <w14:ligatures w14:val="standard"/>
+                    </w:rPr>
+                    <m:t>=1</m:t>
+                  </m:r>
+                </m:sub>
+                <m:sup>
+                  <m:sSub>
+                    <m:sSubPr>
+                      <m:ctrlPr>
+                        <w:rPr>
+                          <w:rFonts w:ascii="Cambria Math" w:hAnsi="Cambria Math" w:cs="Times New Roman (Corpo CS)"/>
+                          <w:i/>
+                          <w:sz w:val="32"/>
+                          <w:lang w:val="en-GB"/>
+                          <w14:ligatures w14:val="standard"/>
+                        </w:rPr>
+                      </m:ctrlPr>
+                    </m:sSubPr>
+                    <m:e>
+                      <m:r>
+                        <m:rPr>
+                          <m:sty m:val="b"/>
+                        </m:rPr>
+                        <w:rPr>
+                          <w:rFonts w:ascii="Cambria Math" w:hAnsi="Cambria Math" w:cs="Times New Roman (Corpo CS)"/>
+                          <w:sz w:val="32"/>
+                          <w:lang w:val="en-GB"/>
+                          <w14:ligatures w14:val="standard"/>
+                        </w:rPr>
+                        <m:t>Tm</m:t>
+                      </m:r>
+                    </m:e>
+                    <m:sub>
+                      <m:r>
+                        <m:rPr>
+                          <m:sty m:val="bi"/>
+                        </m:rPr>
+                        <w:rPr>
+                          <w:rFonts w:ascii="Cambria Math" w:hAnsi="Cambria Math" w:cs="Times New Roman (Corpo CS)"/>
+                          <w:sz w:val="32"/>
+                          <w14:ligatures w14:val="standard"/>
+                        </w:rPr>
+                        <m:t>5</m:t>
+                      </m:r>
+                    </m:sub>
+                  </m:sSub>
+                </m:sup>
+                <m:e>
+                  <m:sSub>
+                    <m:sSubPr>
+                      <m:ctrlPr>
+                        <w:rPr>
+                          <w:rFonts w:ascii="Cambria Math" w:hAnsi="Cambria Math" w:cs="Times New Roman (Corpo CS)"/>
+                          <w:i/>
+                          <w:sz w:val="32"/>
+                          <w:lang w:val="en-GB"/>
+                          <w14:ligatures w14:val="standard"/>
+                        </w:rPr>
+                      </m:ctrlPr>
+                    </m:sSubPr>
+                    <m:e>
+                      <m:r>
+                        <m:rPr>
+                          <m:sty m:val="b"/>
+                        </m:rPr>
+                        <w:rPr>
+                          <w:rFonts w:ascii="Cambria Math" w:hAnsi="Cambria Math" w:cs="Times New Roman (Corpo CS)"/>
+                          <w:sz w:val="32"/>
+                          <w:lang w:val="en-GB"/>
+                          <w14:ligatures w14:val="standard"/>
+                        </w:rPr>
+                        <m:t>IF</m:t>
+                      </m:r>
+                    </m:e>
+                    <m:sub>
+                      <m:r>
+                        <m:rPr>
+                          <m:sty m:val="bi"/>
+                        </m:rPr>
+                        <w:rPr>
+                          <w:rFonts w:ascii="Cambria Math" w:hAnsi="Cambria Math" w:cs="Times New Roman (Corpo CS)"/>
+                          <w:sz w:val="32"/>
+                          <w14:ligatures w14:val="standard"/>
+                        </w:rPr>
+                        <m:t>2</m:t>
+                      </m:r>
+                    </m:sub>
+                  </m:sSub>
+                  <m:r>
+                    <w:rPr>
+                      <w:rFonts w:ascii="Cambria Math" w:hAnsi="Cambria Math" w:cs="Times New Roman (Corpo CS)"/>
+                      <w:sz w:val="32"/>
+                      <w14:ligatures w14:val="standard"/>
+                    </w:rPr>
+                    <m:t>(</m:t>
+                  </m:r>
+                  <m:f>
+                    <m:fPr>
+                      <m:ctrlPr>
+                        <w:rPr>
+                          <w:rFonts w:ascii="Cambria Math" w:hAnsi="Cambria Math" w:cs="Times New Roman (Corpo CS)"/>
+                          <w:i/>
+                          <w:sz w:val="32"/>
+                          <w:lang w:val="en-GB"/>
+                          <w14:ligatures w14:val="standard"/>
+                        </w:rPr>
+                      </m:ctrlPr>
+                    </m:fPr>
+                    <m:num>
+                      <m:sSub>
+                        <m:sSubPr>
+                          <m:ctrlPr>
+                            <w:rPr>
+                              <w:rFonts w:ascii="Cambria Math" w:hAnsi="Cambria Math" w:cs="Times New Roman (Corpo CS)"/>
+                              <w:i/>
+                              <w:sz w:val="32"/>
+                              <w:lang w:val="en-GB"/>
+                              <w14:ligatures w14:val="standard"/>
+                            </w:rPr>
+                          </m:ctrlPr>
+                        </m:sSubPr>
+                        <m:e>
+                          <m:r>
+                            <m:rPr>
+                              <m:sty m:val="b"/>
+                            </m:rPr>
+                            <w:rPr>
+                              <w:rFonts w:ascii="Cambria Math" w:hAnsi="Cambria Math" w:cs="Times New Roman (Corpo CS)"/>
+                              <w:sz w:val="32"/>
+                              <w:lang w:val="en-GB"/>
+                              <w14:ligatures w14:val="standard"/>
+                            </w:rPr>
+                            <m:t>m</m:t>
+                          </m:r>
+                        </m:e>
+                        <m:sub>
+                          <m:r>
+                            <m:rPr>
+                              <m:sty m:val="bi"/>
+                            </m:rPr>
+                            <w:rPr>
+                              <w:rFonts w:ascii="Cambria Math" w:hAnsi="Cambria Math" w:cs="Times New Roman (Corpo CS)"/>
+                              <w:sz w:val="32"/>
+                              <w14:ligatures w14:val="standard"/>
+                            </w:rPr>
+                            <m:t>4</m:t>
+                          </m:r>
+                        </m:sub>
+                      </m:sSub>
+                    </m:num>
+                    <m:den>
+                      <m:sSub>
+                        <m:sSubPr>
+                          <m:ctrlPr>
+                            <w:rPr>
+                              <w:rFonts w:ascii="Cambria Math" w:hAnsi="Cambria Math" w:cs="Times New Roman (Corpo CS)"/>
+                              <w:i/>
+                              <w:sz w:val="32"/>
+                              <w:lang w:val="en-GB"/>
+                              <w14:ligatures w14:val="standard"/>
+                            </w:rPr>
+                          </m:ctrlPr>
+                        </m:sSubPr>
+                        <m:e>
+                          <m:r>
+                            <m:rPr>
+                              <m:sty m:val="b"/>
+                            </m:rPr>
+                            <w:rPr>
+                              <w:rFonts w:ascii="Cambria Math" w:hAnsi="Cambria Math" w:cs="Times New Roman (Corpo CS)"/>
+                              <w:sz w:val="32"/>
+                              <w:lang w:val="en-GB"/>
+                              <w14:ligatures w14:val="standard"/>
+                            </w:rPr>
+                            <m:t>m</m:t>
+                          </m:r>
+                        </m:e>
+                        <m:sub>
+                          <m:r>
+                            <m:rPr>
+                              <m:sty m:val="bi"/>
+                            </m:rPr>
+                            <w:rPr>
+                              <w:rFonts w:ascii="Cambria Math" w:hAnsi="Cambria Math" w:cs="Times New Roman (Corpo CS)"/>
+                              <w:sz w:val="32"/>
+                              <w14:ligatures w14:val="standard"/>
+                            </w:rPr>
+                            <m:t>3</m:t>
+                          </m:r>
+                        </m:sub>
+                      </m:sSub>
+                    </m:den>
+                  </m:f>
+                </m:e>
+              </m:nary>
+              <m:r>
+                <w:rPr>
+                  <w:rFonts w:ascii="Cambria Math" w:hAnsi="Cambria Math" w:cs="Times New Roman (Corpo CS)"/>
+                  <w:sz w:val="32"/>
+                  <w14:ligatures w14:val="standard"/>
+                </w:rPr>
+                <m:t>)</m:t>
+              </m:r>
+            </m:num>
+            <m:den>
+              <m:r>
+                <m:rPr>
+                  <m:sty m:val="p"/>
+                </m:rPr>
+                <w:rPr>
+                  <w:rFonts w:ascii="Cambria Math" w:hAnsi="Cambria Math" w:cs="Times New Roman (Corpo CS)"/>
+                  <w:sz w:val="32"/>
+                  <w14:ligatures w14:val="standard"/>
+                </w:rPr>
+                <m:t>t</m:t>
+              </m:r>
+              <m:sSub>
+                <m:sSubPr>
+                  <m:ctrlPr>
+                    <w:rPr>
+                      <w:rFonts w:ascii="Cambria Math" w:hAnsi="Cambria Math" w:cs="Times New Roman (Corpo CS)"/>
+                      <w:i/>
+                      <w:sz w:val="32"/>
+                      <w:lang w:val="en-GB"/>
+                      <w14:ligatures w14:val="standard"/>
+                    </w:rPr>
+                  </m:ctrlPr>
+                </m:sSubPr>
+                <m:e>
+                  <m:r>
+                    <m:rPr>
+                      <m:sty m:val="b"/>
+                    </m:rPr>
+                    <w:rPr>
+                      <w:rFonts w:ascii="Cambria Math" w:hAnsi="Cambria Math" w:cs="Times New Roman (Corpo CS)"/>
+                      <w:sz w:val="32"/>
+                      <w:lang w:val="en-GB"/>
+                      <w14:ligatures w14:val="standard"/>
+                    </w:rPr>
+                    <m:t>m</m:t>
+                  </m:r>
+                </m:e>
+                <m:sub>
+                  <m:r>
+                    <m:rPr>
+                      <m:sty m:val="bi"/>
+                    </m:rPr>
+                    <w:rPr>
+                      <w:rFonts w:ascii="Cambria Math" w:hAnsi="Cambria Math" w:cs="Times New Roman (Corpo CS)"/>
+                      <w:sz w:val="32"/>
+                      <w14:ligatures w14:val="standard"/>
+                    </w:rPr>
+                    <m:t>5</m:t>
+                  </m:r>
+                </m:sub>
+              </m:sSub>
+            </m:den>
+          </m:f>
+          <m:r>
+            <w:rPr>
+              <w:rFonts w:ascii="Cambria Math" w:hAnsi="Cambria Math" w:cs="Times New Roman (Corpo CS)"/>
+              <w:sz w:val="32"/>
+              <w:lang w:val="en-GB"/>
+              <w14:ligatures w14:val="standard"/>
+            </w:rPr>
+            <m:t xml:space="preserve">= </m:t>
+          </m:r>
+          <m:f>
+            <m:fPr>
+              <m:ctrlPr>
+                <w:rPr>
+                  <w:rFonts w:ascii="Cambria Math" w:eastAsiaTheme="minorHAnsi" w:hAnsi="Cambria Math" w:cs="Times New Roman (Corpo CS)"/>
+                  <w:i/>
+                  <w:iCs/>
+                  <w:sz w:val="32"/>
+                  <w:lang w:val="en-GB"/>
+                  <w14:ligatures w14:val="standard"/>
+                </w:rPr>
+              </m:ctrlPr>
+            </m:fPr>
+            <m:num>
+              <m:r>
+                <w:rPr>
+                  <w:rFonts w:ascii="Cambria Math" w:hAnsi="Cambria Math" w:cs="Times New Roman (Corpo CS)"/>
+                  <w:sz w:val="32"/>
+                  <w:lang w:val="en-GB"/>
+                  <w14:ligatures w14:val="standard"/>
+                </w:rPr>
+                <m:t>12,41</m:t>
+              </m:r>
+            </m:num>
+            <m:den>
+              <m:r>
+                <w:rPr>
+                  <w:rFonts w:ascii="Cambria Math" w:hAnsi="Cambria Math" w:cs="Times New Roman (Corpo CS)"/>
+                  <w:sz w:val="32"/>
+                  <w:lang w:val="en-GB"/>
+                  <w14:ligatures w14:val="standard"/>
+                </w:rPr>
+                <m:t>18</m:t>
+              </m:r>
+            </m:den>
+          </m:f>
+          <m:r>
+            <w:rPr>
+              <w:rFonts w:ascii="Cambria Math" w:hAnsi="Cambria Math" w:cs="Times New Roman (Corpo CS)"/>
+              <w:sz w:val="32"/>
+              <w:lang w:val="en-GB"/>
+              <w14:ligatures w14:val="standard"/>
+            </w:rPr>
+            <m:t>=</m:t>
+          </m:r>
+          <m:r>
+            <m:rPr>
+              <m:sty m:val="bi"/>
+            </m:rPr>
+            <w:rPr>
+              <w:rFonts w:ascii="Cambria Math" w:hAnsi="Cambria Math" w:cs="Times New Roman (Corpo CS)"/>
+              <w:sz w:val="32"/>
+              <w:lang w:val="en-GB"/>
+              <w14:ligatures w14:val="standard"/>
+            </w:rPr>
+            <m:t>0,69</m:t>
+          </m:r>
+        </m:oMath>
+      </m:oMathPara>
+    </w:p>
+    <w:p>
+      <w:pPr>
+        <w:rPr>
+          <w:b/>
+          <w:bCs/>
+          <w:iCs/>
+          <w:sz w:val="32"/>
+          <w:lang w:val="en-GB"/>
+          <w14:ligatures w14:val="standard"/>
+        </w:rPr>
+      </w:pPr>
+    </w:p>
+    <w:p>
+      <w:pPr>
+        <w:rPr>
+          <w:b/>
+          <w:bCs/>
+          <w:iCs/>
+          <w:sz w:val="32"/>
+          <w:lang w:val="en-GB"/>
+          <w14:ligatures w14:val="standard"/>
+        </w:rPr>
+      </w:pPr>
+    </w:p>
+    <w:p>
+      <w:pPr>
+        <w:rPr>
+          <w:sz w:val="22"/>
+          <w:szCs w:val="22"/>
+        </w:rPr>
+      </w:pPr>
+      <m:oMathPara>
+        <m:oMath>
+          <m:r>
+            <m:rPr>
+              <m:scr m:val="script"/>
+              <m:sty m:val="b"/>
+            </m:rPr>
+            <w:rPr>
+              <w:rFonts w:ascii="Cambria Math" w:hAnsi="Cambria Math" w:cs="Arial"/>
+              <w:sz w:val="22"/>
+              <w:szCs w:val="22"/>
+            </w:rPr>
+            <m:t xml:space="preserve">X </m:t>
+          </m:r>
+          <m:r>
+            <m:rPr>
+              <m:sty m:val="p"/>
+            </m:rPr>
+            <w:rPr>
+              <w:rFonts w:ascii="Cambria Math" w:hAnsi="Cambria Math" w:cs="Arial"/>
+              <w:sz w:val="22"/>
+              <w:szCs w:val="22"/>
+            </w:rPr>
+            <m:t xml:space="preserve">⨂ </m:t>
+          </m:r>
+          <m:r>
+            <m:rPr>
+              <m:sty m:val="bi"/>
+            </m:rPr>
+            <w:rPr>
+              <w:rFonts w:ascii="Cambria Math" w:hAnsi="Cambria Math" w:cs="Arial"/>
+              <w:sz w:val="22"/>
+              <w:szCs w:val="22"/>
+            </w:rPr>
+            <m:t>Y</m:t>
+          </m:r>
+          <m:r>
+            <w:rPr>
+              <w:rFonts w:ascii="Cambria Math" w:hAnsi="Cambria Math" w:cs="Arial"/>
+              <w:sz w:val="22"/>
+              <w:szCs w:val="22"/>
+            </w:rPr>
+            <m:t xml:space="preserve">= </m:t>
+          </m:r>
+          <m:d>
+            <m:dPr>
+              <m:begChr m:val="["/>
+              <m:endChr m:val="]"/>
+              <m:ctrlPr>
+                <w:rPr>
+                  <w:rFonts w:ascii="Cambria Math" w:hAnsi="Cambria Math" w:cs="Arial"/>
+                  <w:i/>
+                  <w:sz w:val="22"/>
+                  <w:szCs w:val="22"/>
+                </w:rPr>
+              </m:ctrlPr>
+            </m:dPr>
+            <m:e>
+              <m:eqArr>
+                <m:eqArrPr>
+                  <m:ctrlPr>
+                    <w:rPr>
+                      <w:rFonts w:ascii="Cambria Math" w:hAnsi="Cambria Math" w:cs="Arial"/>
+                      <w:i/>
+                      <w:sz w:val="22"/>
+                      <w:szCs w:val="22"/>
+                    </w:rPr>
+                  </m:ctrlPr>
+                </m:eqArrPr>
+                <m:e>
+                  <m:sSub>
+                    <m:sSubPr>
+                      <m:ctrlPr>
+                        <w:rPr>
+                          <w:rFonts w:ascii="Cambria Math" w:hAnsi="Cambria Math" w:cs="Arial"/>
+                          <w:i/>
+                          <w:sz w:val="22"/>
+                          <w:szCs w:val="22"/>
+                        </w:rPr>
+                      </m:ctrlPr>
+                    </m:sSubPr>
+                    <m:e>
+                      <m:r>
+                        <w:rPr>
+                          <w:rFonts w:ascii="Cambria Math" w:hAnsi="Cambria Math" w:cs="Arial"/>
+                          <w:sz w:val="22"/>
+                          <w:szCs w:val="22"/>
+                        </w:rPr>
+                        <m:t>x</m:t>
+                      </m:r>
+                    </m:e>
+                    <m:sub>
+                      <m:r>
+                        <w:rPr>
+                          <w:rFonts w:ascii="Cambria Math" w:hAnsi="Cambria Math" w:cs="Arial"/>
+                          <w:sz w:val="22"/>
+                          <w:szCs w:val="22"/>
+                        </w:rPr>
+                        <m:t>11</m:t>
+                      </m:r>
+                    </m:sub>
+                  </m:sSub>
+                  <m:r>
+                    <m:rPr>
+                      <m:sty m:val="b"/>
+                    </m:rPr>
+                    <w:rPr>
+                      <w:rFonts w:ascii="Cambria Math" w:hAnsi="Cambria Math" w:cs="Arial"/>
+                      <w:sz w:val="22"/>
+                      <w:szCs w:val="22"/>
+                    </w:rPr>
+                    <m:t>Y</m:t>
+                  </m:r>
+                </m:e>
+                <m:e>
+                  <m:sSub>
+                    <m:sSubPr>
+                      <m:ctrlPr>
+                        <w:rPr>
+                          <w:rFonts w:ascii="Cambria Math" w:hAnsi="Cambria Math" w:cs="Arial"/>
+                          <w:i/>
+                          <w:sz w:val="22"/>
+                          <w:szCs w:val="22"/>
+                        </w:rPr>
+                      </m:ctrlPr>
+                    </m:sSubPr>
+                    <m:e>
+                      <m:r>
+                        <w:rPr>
+                          <w:rFonts w:ascii="Cambria Math" w:hAnsi="Cambria Math" w:cs="Arial"/>
+                          <w:sz w:val="22"/>
+                          <w:szCs w:val="22"/>
+                        </w:rPr>
+                        <m:t>x</m:t>
+                      </m:r>
+                    </m:e>
+                    <m:sub>
+                      <m:r>
+                        <w:rPr>
+                          <w:rFonts w:ascii="Cambria Math" w:hAnsi="Cambria Math" w:cs="Arial"/>
+                          <w:sz w:val="22"/>
+                          <w:szCs w:val="22"/>
+                        </w:rPr>
+                        <m:t>21</m:t>
+                      </m:r>
+                    </m:sub>
+                  </m:sSub>
+                  <m:r>
+                    <m:rPr>
+                      <m:sty m:val="b"/>
+                    </m:rPr>
+                    <w:rPr>
+                      <w:rFonts w:ascii="Cambria Math" w:hAnsi="Cambria Math" w:cs="Arial"/>
+                      <w:sz w:val="22"/>
+                      <w:szCs w:val="22"/>
+                    </w:rPr>
+                    <m:t>Y</m:t>
+                  </m:r>
+                  <m:ctrlPr>
+                    <w:rPr>
+                      <w:rFonts w:ascii="Cambria Math" w:eastAsia="Cambria Math" w:hAnsi="Cambria Math" w:cs="Cambria Math"/>
+                      <w:i/>
+                      <w:sz w:val="22"/>
+                      <w:szCs w:val="22"/>
+                    </w:rPr>
+                  </m:ctrlPr>
+                </m:e>
+                <m:e>
+                  <m:r>
+                    <w:rPr>
+                      <w:rFonts w:ascii="Cambria Math" w:hAnsi="Cambria Math"/>
+                      <w:sz w:val="22"/>
+                      <w:szCs w:val="22"/>
+                    </w:rPr>
+                    <m:t>⋮</m:t>
+                  </m:r>
+                  <m:ctrlPr>
+                    <w:rPr>
+                      <w:rFonts w:ascii="Cambria Math" w:eastAsia="Cambria Math" w:hAnsi="Cambria Math" w:cs="Cambria Math"/>
+                      <w:i/>
+                      <w:sz w:val="22"/>
+                      <w:szCs w:val="22"/>
+                    </w:rPr>
+                  </m:ctrlPr>
+                </m:e>
+                <m:e>
+                  <m:sSub>
+                    <m:sSubPr>
+                      <m:ctrlPr>
+                        <w:rPr>
+                          <w:rFonts w:ascii="Cambria Math" w:hAnsi="Cambria Math" w:cs="Arial"/>
+                          <w:i/>
+                          <w:sz w:val="22"/>
+                          <w:szCs w:val="22"/>
+                        </w:rPr>
+                      </m:ctrlPr>
+                    </m:sSubPr>
+                    <m:e>
+                      <m:r>
+                        <w:rPr>
+                          <w:rFonts w:ascii="Cambria Math" w:hAnsi="Cambria Math" w:cs="Arial"/>
+                          <w:sz w:val="22"/>
+                          <w:szCs w:val="22"/>
+                        </w:rPr>
+                        <m:t>x</m:t>
+                      </m:r>
+                    </m:e>
+                    <m:sub>
+                      <m:r>
+                        <w:rPr>
+                          <w:rFonts w:ascii="Cambria Math" w:hAnsi="Cambria Math" w:cs="Arial"/>
+                          <w:sz w:val="22"/>
+                          <w:szCs w:val="22"/>
+                        </w:rPr>
+                        <m:t>I1</m:t>
+                      </m:r>
+                    </m:sub>
+                  </m:sSub>
+                  <m:r>
+                    <m:rPr>
+                      <m:sty m:val="b"/>
+                    </m:rPr>
+                    <w:rPr>
+                      <w:rFonts w:ascii="Cambria Math" w:hAnsi="Cambria Math" w:cs="Arial"/>
+                      <w:sz w:val="22"/>
+                      <w:szCs w:val="22"/>
+                    </w:rPr>
+                    <m:t>Y</m:t>
+                  </m:r>
+                </m:e>
+              </m:eqArr>
+              <m:r>
+                <w:rPr>
+                  <w:rFonts w:ascii="Cambria Math" w:hAnsi="Cambria Math" w:cs="Arial"/>
+                  <w:sz w:val="22"/>
+                  <w:szCs w:val="22"/>
+                </w:rPr>
+                <m:t xml:space="preserve">    </m:t>
+              </m:r>
+              <m:eqArr>
+                <m:eqArrPr>
+                  <m:ctrlPr>
+                    <w:rPr>
+                      <w:rFonts w:ascii="Cambria Math" w:hAnsi="Cambria Math" w:cs="Arial"/>
+                      <w:i/>
+                      <w:sz w:val="22"/>
+                      <w:szCs w:val="22"/>
+                    </w:rPr>
+                  </m:ctrlPr>
+                </m:eqArrPr>
+                <m:e>
+                  <m:sSub>
+                    <m:sSubPr>
+                      <m:ctrlPr>
+                        <w:rPr>
+                          <w:rFonts w:ascii="Cambria Math" w:hAnsi="Cambria Math" w:cs="Arial"/>
+                          <w:i/>
+                          <w:sz w:val="22"/>
+                          <w:szCs w:val="22"/>
+                        </w:rPr>
+                      </m:ctrlPr>
+                    </m:sSubPr>
+                    <m:e>
+                      <m:r>
+                        <w:rPr>
+                          <w:rFonts w:ascii="Cambria Math" w:hAnsi="Cambria Math" w:cs="Arial"/>
+                          <w:sz w:val="22"/>
+                          <w:szCs w:val="22"/>
+                        </w:rPr>
+                        <m:t>x</m:t>
+                      </m:r>
+                    </m:e>
+                    <m:sub>
+                      <m:r>
+                        <w:rPr>
+                          <w:rFonts w:ascii="Cambria Math" w:hAnsi="Cambria Math" w:cs="Arial"/>
+                          <w:sz w:val="22"/>
+                          <w:szCs w:val="22"/>
+                        </w:rPr>
+                        <m:t>12</m:t>
+                      </m:r>
+                    </m:sub>
+                  </m:sSub>
+                  <m:r>
+                    <m:rPr>
+                      <m:sty m:val="b"/>
+                    </m:rPr>
+                    <w:rPr>
+                      <w:rFonts w:ascii="Cambria Math" w:hAnsi="Cambria Math" w:cs="Arial"/>
+                      <w:sz w:val="22"/>
+                      <w:szCs w:val="22"/>
+                    </w:rPr>
+                    <m:t>Y</m:t>
+                  </m:r>
+                </m:e>
+                <m:e>
+                  <m:sSub>
+                    <m:sSubPr>
+                      <m:ctrlPr>
+                        <w:rPr>
+                          <w:rFonts w:ascii="Cambria Math" w:hAnsi="Cambria Math" w:cs="Arial"/>
+                          <w:i/>
+                          <w:sz w:val="22"/>
+                          <w:szCs w:val="22"/>
+                        </w:rPr>
+                      </m:ctrlPr>
+                    </m:sSubPr>
+                    <m:e>
+                      <m:r>
+                        <w:rPr>
+                          <w:rFonts w:ascii="Cambria Math" w:hAnsi="Cambria Math" w:cs="Arial"/>
+                          <w:sz w:val="22"/>
+                          <w:szCs w:val="22"/>
+                        </w:rPr>
+                        <m:t>x</m:t>
+                      </m:r>
+                    </m:e>
+                    <m:sub>
+                      <m:r>
+                        <w:rPr>
+                          <w:rFonts w:ascii="Cambria Math" w:hAnsi="Cambria Math" w:cs="Arial"/>
+                          <w:sz w:val="22"/>
+                          <w:szCs w:val="22"/>
+                        </w:rPr>
+                        <m:t>22</m:t>
+                      </m:r>
+                    </m:sub>
+                  </m:sSub>
+                  <m:r>
+                    <m:rPr>
+                      <m:sty m:val="b"/>
+                    </m:rPr>
+                    <w:rPr>
+                      <w:rFonts w:ascii="Cambria Math" w:hAnsi="Cambria Math" w:cs="Arial"/>
+                      <w:sz w:val="22"/>
+                      <w:szCs w:val="22"/>
+                    </w:rPr>
+                    <m:t>Y</m:t>
+                  </m:r>
+                  <m:ctrlPr>
+                    <w:rPr>
+                      <w:rFonts w:ascii="Cambria Math" w:eastAsia="Cambria Math" w:hAnsi="Cambria Math" w:cs="Cambria Math"/>
+                      <w:i/>
+                      <w:sz w:val="22"/>
+                      <w:szCs w:val="22"/>
+                    </w:rPr>
+                  </m:ctrlPr>
+                </m:e>
+                <m:e>
+                  <m:r>
+                    <w:rPr>
+                      <w:rFonts w:ascii="Cambria Math" w:hAnsi="Cambria Math"/>
+                      <w:sz w:val="22"/>
+                      <w:szCs w:val="22"/>
+                    </w:rPr>
+                    <m:t>⋮</m:t>
+                  </m:r>
+                  <m:ctrlPr>
+                    <w:rPr>
+                      <w:rFonts w:ascii="Cambria Math" w:eastAsia="Cambria Math" w:hAnsi="Cambria Math" w:cs="Cambria Math"/>
+                      <w:i/>
+                      <w:sz w:val="22"/>
+                      <w:szCs w:val="22"/>
+                    </w:rPr>
+                  </m:ctrlPr>
+                </m:e>
+                <m:e>
+                  <m:sSub>
+                    <m:sSubPr>
+                      <m:ctrlPr>
+                        <w:rPr>
+                          <w:rFonts w:ascii="Cambria Math" w:hAnsi="Cambria Math" w:cs="Arial"/>
+                          <w:i/>
+                          <w:sz w:val="22"/>
+                          <w:szCs w:val="22"/>
+                        </w:rPr>
+                      </m:ctrlPr>
+                    </m:sSubPr>
+                    <m:e>
+                      <m:r>
+                        <w:rPr>
+                          <w:rFonts w:ascii="Cambria Math" w:hAnsi="Cambria Math" w:cs="Arial"/>
+                          <w:sz w:val="22"/>
+                          <w:szCs w:val="22"/>
+                        </w:rPr>
+                        <m:t>x</m:t>
+                      </m:r>
+                    </m:e>
+                    <m:sub>
+                      <m:r>
+                        <w:rPr>
+                          <w:rFonts w:ascii="Cambria Math" w:hAnsi="Cambria Math" w:cs="Arial"/>
+                          <w:sz w:val="22"/>
+                          <w:szCs w:val="22"/>
+                        </w:rPr>
+                        <m:t>I2</m:t>
+                      </m:r>
+                    </m:sub>
+                  </m:sSub>
+                  <m:r>
+                    <m:rPr>
+                      <m:sty m:val="b"/>
+                    </m:rPr>
+                    <w:rPr>
+                      <w:rFonts w:ascii="Cambria Math" w:hAnsi="Cambria Math" w:cs="Arial"/>
+                      <w:sz w:val="22"/>
+                      <w:szCs w:val="22"/>
+                    </w:rPr>
+                    <m:t>Y</m:t>
+                  </m:r>
+                </m:e>
+              </m:eqArr>
+              <m:r>
+                <w:rPr>
+                  <w:rFonts w:ascii="Cambria Math" w:hAnsi="Cambria Math" w:cs="Arial"/>
+                  <w:sz w:val="22"/>
+                  <w:szCs w:val="22"/>
+                </w:rPr>
+                <m:t xml:space="preserve">    </m:t>
+              </m:r>
+              <m:eqArr>
+                <m:eqArrPr>
+                  <m:ctrlPr>
+                    <w:rPr>
+                      <w:rFonts w:ascii="Cambria Math" w:hAnsi="Cambria Math" w:cs="Arial"/>
+                      <w:i/>
+                      <w:sz w:val="22"/>
+                      <w:szCs w:val="22"/>
+                    </w:rPr>
+                  </m:ctrlPr>
+                </m:eqArrPr>
+                <m:e>
+                  <m:r>
+                    <w:rPr>
+                      <w:rFonts w:ascii="Cambria Math" w:hAnsi="Cambria Math"/>
+                      <w:sz w:val="22"/>
+                      <w:szCs w:val="22"/>
+                    </w:rPr>
+                    <m:t>⋯</m:t>
+                  </m:r>
+                </m:e>
+                <m:e>
+                  <m:r>
+                    <w:rPr>
+                      <w:rFonts w:ascii="Cambria Math" w:hAnsi="Cambria Math"/>
+                      <w:sz w:val="22"/>
+                      <w:szCs w:val="22"/>
+                    </w:rPr>
+                    <m:t>⋯</m:t>
+                  </m:r>
+                  <m:ctrlPr>
+                    <w:rPr>
+                      <w:rFonts w:ascii="Cambria Math" w:eastAsia="Cambria Math" w:hAnsi="Cambria Math" w:cs="Cambria Math"/>
+                      <w:i/>
+                      <w:sz w:val="22"/>
+                      <w:szCs w:val="22"/>
+                    </w:rPr>
+                  </m:ctrlPr>
+                </m:e>
+                <m:e>
+                  <m:r>
+                    <w:rPr>
+                      <w:rFonts w:ascii="Cambria Math" w:hAnsi="Cambria Math"/>
+                      <w:sz w:val="22"/>
+                      <w:szCs w:val="22"/>
+                    </w:rPr>
+                    <m:t>⋱</m:t>
+                  </m:r>
+                  <m:ctrlPr>
+                    <w:rPr>
+                      <w:rFonts w:ascii="Cambria Math" w:eastAsia="Cambria Math" w:hAnsi="Cambria Math" w:cs="Cambria Math"/>
+                      <w:i/>
+                      <w:sz w:val="22"/>
+                      <w:szCs w:val="22"/>
+                    </w:rPr>
+                  </m:ctrlPr>
+                </m:e>
+                <m:e>
+                  <m:r>
+                    <w:rPr>
+                      <w:rFonts w:ascii="Cambria Math" w:hAnsi="Cambria Math"/>
+                      <w:sz w:val="22"/>
+                      <w:szCs w:val="22"/>
+                    </w:rPr>
+                    <m:t>⋯</m:t>
+                  </m:r>
+                </m:e>
+              </m:eqArr>
+              <m:r>
+                <w:rPr>
+                  <w:rFonts w:ascii="Cambria Math" w:hAnsi="Cambria Math" w:cs="Arial"/>
+                  <w:sz w:val="22"/>
+                  <w:szCs w:val="22"/>
+                </w:rPr>
+                <m:t xml:space="preserve">    </m:t>
+              </m:r>
+              <m:eqArr>
+                <m:eqArrPr>
+                  <m:ctrlPr>
+                    <w:rPr>
+                      <w:rFonts w:ascii="Cambria Math" w:hAnsi="Cambria Math" w:cs="Arial"/>
+                      <w:i/>
+                      <w:sz w:val="22"/>
+                      <w:szCs w:val="22"/>
+                    </w:rPr>
+                  </m:ctrlPr>
+                </m:eqArrPr>
+                <m:e>
+                  <m:sSub>
+                    <m:sSubPr>
+                      <m:ctrlPr>
+                        <w:rPr>
+                          <w:rFonts w:ascii="Cambria Math" w:hAnsi="Cambria Math" w:cs="Arial"/>
+                          <w:i/>
+                          <w:sz w:val="22"/>
+                          <w:szCs w:val="22"/>
+                        </w:rPr>
+                      </m:ctrlPr>
+                    </m:sSubPr>
+                    <m:e>
+                      <m:r>
+                        <w:rPr>
+                          <w:rFonts w:ascii="Cambria Math" w:hAnsi="Cambria Math" w:cs="Arial"/>
+                          <w:sz w:val="22"/>
+                          <w:szCs w:val="22"/>
+                        </w:rPr>
+                        <m:t>x</m:t>
+                      </m:r>
+                    </m:e>
+                    <m:sub>
+                      <m:r>
+                        <w:rPr>
+                          <w:rFonts w:ascii="Cambria Math" w:hAnsi="Cambria Math" w:cs="Arial"/>
+                          <w:sz w:val="22"/>
+                          <w:szCs w:val="22"/>
+                        </w:rPr>
+                        <m:t>1J</m:t>
+                      </m:r>
+                    </m:sub>
+                  </m:sSub>
+                  <m:r>
+                    <m:rPr>
+                      <m:sty m:val="b"/>
+                    </m:rPr>
+                    <w:rPr>
+                      <w:rFonts w:ascii="Cambria Math" w:hAnsi="Cambria Math" w:cs="Arial"/>
+                      <w:sz w:val="22"/>
+                      <w:szCs w:val="22"/>
+                    </w:rPr>
+                    <m:t>Y</m:t>
+                  </m:r>
+                </m:e>
+                <m:e>
+                  <m:sSub>
+                    <m:sSubPr>
+                      <m:ctrlPr>
+                        <w:rPr>
+                          <w:rFonts w:ascii="Cambria Math" w:hAnsi="Cambria Math" w:cs="Arial"/>
+                          <w:i/>
+                          <w:sz w:val="22"/>
+                          <w:szCs w:val="22"/>
+                        </w:rPr>
+                      </m:ctrlPr>
+                    </m:sSubPr>
+                    <m:e>
+                      <m:r>
+                        <w:rPr>
+                          <w:rFonts w:ascii="Cambria Math" w:hAnsi="Cambria Math" w:cs="Arial"/>
+                          <w:sz w:val="22"/>
+                          <w:szCs w:val="22"/>
+                        </w:rPr>
+                        <m:t>x</m:t>
+                      </m:r>
+                    </m:e>
+                    <m:sub>
+                      <m:r>
+                        <w:rPr>
+                          <w:rFonts w:ascii="Cambria Math" w:hAnsi="Cambria Math" w:cs="Arial"/>
+                          <w:sz w:val="22"/>
+                          <w:szCs w:val="22"/>
+                        </w:rPr>
+                        <m:t>2J</m:t>
+                      </m:r>
+                    </m:sub>
+                  </m:sSub>
+                  <m:r>
+                    <m:rPr>
+                      <m:sty m:val="b"/>
+                    </m:rPr>
+                    <w:rPr>
+                      <w:rFonts w:ascii="Cambria Math" w:hAnsi="Cambria Math" w:cs="Arial"/>
+                      <w:sz w:val="22"/>
+                      <w:szCs w:val="22"/>
+                    </w:rPr>
+                    <m:t>Y</m:t>
+                  </m:r>
+                  <m:ctrlPr>
+                    <w:rPr>
+                      <w:rFonts w:ascii="Cambria Math" w:eastAsia="Cambria Math" w:hAnsi="Cambria Math" w:cs="Cambria Math"/>
+                      <w:i/>
+                      <w:sz w:val="22"/>
+                      <w:szCs w:val="22"/>
+                    </w:rPr>
+                  </m:ctrlPr>
+                </m:e>
+                <m:e>
+                  <m:r>
+                    <w:rPr>
+                      <w:rFonts w:ascii="Cambria Math" w:hAnsi="Cambria Math"/>
+                      <w:sz w:val="22"/>
+                      <w:szCs w:val="22"/>
+                    </w:rPr>
+                    <m:t>⋮</m:t>
+                  </m:r>
+                  <m:ctrlPr>
+                    <w:rPr>
+                      <w:rFonts w:ascii="Cambria Math" w:eastAsia="Cambria Math" w:hAnsi="Cambria Math" w:cs="Cambria Math"/>
+                      <w:i/>
+                      <w:sz w:val="22"/>
+                      <w:szCs w:val="22"/>
+                    </w:rPr>
+                  </m:ctrlPr>
+                </m:e>
+                <m:e>
+                  <m:sSub>
+                    <m:sSubPr>
+                      <m:ctrlPr>
+                        <w:rPr>
+                          <w:rFonts w:ascii="Cambria Math" w:hAnsi="Cambria Math" w:cs="Arial"/>
+                          <w:i/>
+                          <w:sz w:val="22"/>
+                          <w:szCs w:val="22"/>
+                        </w:rPr>
+                      </m:ctrlPr>
+                    </m:sSubPr>
+                    <m:e>
+                      <m:r>
+                        <w:rPr>
+                          <w:rFonts w:ascii="Cambria Math" w:hAnsi="Cambria Math" w:cs="Arial"/>
+                          <w:sz w:val="22"/>
+                          <w:szCs w:val="22"/>
+                        </w:rPr>
+                        <m:t>x</m:t>
+                      </m:r>
+                    </m:e>
+                    <m:sub>
+                      <m:r>
+                        <w:rPr>
+                          <w:rFonts w:ascii="Cambria Math" w:hAnsi="Cambria Math" w:cs="Arial"/>
+                          <w:sz w:val="22"/>
+                          <w:szCs w:val="22"/>
+                        </w:rPr>
+                        <m:t>IJ</m:t>
+                      </m:r>
+                    </m:sub>
+                  </m:sSub>
+                  <m:r>
+                    <m:rPr>
+                      <m:sty m:val="b"/>
+                    </m:rPr>
+                    <w:rPr>
+                      <w:rFonts w:ascii="Cambria Math" w:hAnsi="Cambria Math" w:cs="Arial"/>
+                      <w:sz w:val="22"/>
+                      <w:szCs w:val="22"/>
+                    </w:rPr>
+                    <m:t>Y</m:t>
+                  </m:r>
+                </m:e>
+              </m:eqArr>
+            </m:e>
+          </m:d>
+          <m:r>
+            <w:rPr>
+              <w:rFonts w:ascii="Cambria Math" w:hAnsi="Cambria Math" w:cs="Arial"/>
+              <w:sz w:val="22"/>
+              <w:szCs w:val="22"/>
+            </w:rPr>
+            <m:t xml:space="preserve"> </m:t>
+          </m:r>
+        </m:oMath>
+      </m:oMathPara>
+    </w:p>
+    <w:p>
+      <w:pPr>
+        <w:rPr>
+          <w:b/>
+          <w:bCs/>
+          <w:iCs/>
+          <w:sz w:val="32"/>
+          <w:lang w:val="en-GB"/>
+          <w14:ligatures w14:val="standard"/>
+        </w:rPr>
+      </w:pPr>
+      <m:oMathPara>
+        <m:oMath>
+          <m:r>
+            <w:rPr>
+              <w:rFonts w:ascii="Cambria Math" w:hAnsi="Cambria Math" w:cs="Arial"/>
+              <w:sz w:val="22"/>
+              <w:szCs w:val="22"/>
+            </w:rPr>
+            <m:t xml:space="preserve">= </m:t>
+          </m:r>
+          <m:d>
+            <m:dPr>
+              <m:begChr m:val="["/>
+              <m:endChr m:val="]"/>
+              <m:ctrlPr>
+                <w:rPr>
+                  <w:rFonts w:ascii="Cambria Math" w:hAnsi="Cambria Math" w:cs="Arial"/>
+                  <w:i/>
+                  <w:sz w:val="22"/>
+                  <w:szCs w:val="22"/>
+                </w:rPr>
+              </m:ctrlPr>
+            </m:dPr>
+            <m:e>
+              <m:sSub>
+                <m:sSubPr>
+                  <m:ctrlPr>
+                    <w:rPr>
+                      <w:rFonts w:ascii="Cambria Math" w:hAnsi="Cambria Math" w:cs="Arial"/>
+                      <w:i/>
+                      <w:sz w:val="22"/>
+                      <w:szCs w:val="22"/>
+                    </w:rPr>
+                  </m:ctrlPr>
+                </m:sSubPr>
+                <m:e>
+                  <m:r>
+                    <w:rPr>
+                      <w:rFonts w:ascii="Cambria Math" w:hAnsi="Cambria Math" w:cs="Arial"/>
+                      <w:sz w:val="22"/>
+                      <w:szCs w:val="22"/>
+                    </w:rPr>
+                    <m:t>x</m:t>
+                  </m:r>
+                </m:e>
+                <m:sub>
+                  <m:r>
+                    <w:rPr>
+                      <w:rFonts w:ascii="Cambria Math" w:hAnsi="Cambria Math" w:cs="Arial"/>
+                      <w:sz w:val="22"/>
+                      <w:szCs w:val="22"/>
+                    </w:rPr>
+                    <m:t>1</m:t>
+                  </m:r>
+                </m:sub>
+              </m:sSub>
+              <m:r>
+                <m:rPr>
+                  <m:sty m:val="b"/>
+                </m:rPr>
+                <w:rPr>
+                  <w:rFonts w:ascii="Cambria Math" w:hAnsi="Cambria Math" w:cs="Arial"/>
+                  <w:sz w:val="22"/>
+                  <w:szCs w:val="22"/>
+                </w:rPr>
+                <m:t xml:space="preserve"> </m:t>
+              </m:r>
+              <m:r>
+                <m:rPr>
+                  <m:sty m:val="p"/>
+                </m:rPr>
+                <w:rPr>
+                  <w:rFonts w:ascii="Cambria Math" w:hAnsi="Cambria Math" w:cs="Arial"/>
+                  <w:sz w:val="22"/>
+                  <w:szCs w:val="22"/>
+                </w:rPr>
+                <m:t>⨂</m:t>
+              </m:r>
+              <m:r>
+                <m:rPr>
+                  <m:sty m:val="b"/>
+                </m:rPr>
+                <w:rPr>
+                  <w:rFonts w:ascii="Cambria Math" w:hAnsi="Cambria Math" w:cs="Arial"/>
+                  <w:sz w:val="22"/>
+                  <w:szCs w:val="22"/>
+                </w:rPr>
+                <m:t xml:space="preserve"> </m:t>
+              </m:r>
+              <m:sSub>
+                <m:sSubPr>
+                  <m:ctrlPr>
+                    <w:rPr>
+                      <w:rFonts w:ascii="Cambria Math" w:hAnsi="Cambria Math" w:cs="Arial"/>
+                      <w:i/>
+                      <w:sz w:val="22"/>
+                      <w:szCs w:val="22"/>
+                    </w:rPr>
+                  </m:ctrlPr>
+                </m:sSubPr>
+                <m:e>
+                  <m:r>
+                    <w:rPr>
+                      <w:rFonts w:ascii="Cambria Math" w:hAnsi="Cambria Math" w:cs="Arial"/>
+                      <w:sz w:val="22"/>
+                      <w:szCs w:val="22"/>
+                    </w:rPr>
+                    <m:t>y</m:t>
+                  </m:r>
+                </m:e>
+                <m:sub>
+                  <m:r>
+                    <w:rPr>
+                      <w:rFonts w:ascii="Cambria Math" w:hAnsi="Cambria Math" w:cs="Arial"/>
+                      <w:sz w:val="22"/>
+                      <w:szCs w:val="22"/>
+                    </w:rPr>
+                    <m:t>1</m:t>
+                  </m:r>
+                </m:sub>
+              </m:sSub>
+              <m:r>
+                <w:rPr>
+                  <w:rFonts w:ascii="Cambria Math" w:hAnsi="Cambria Math" w:cs="Arial"/>
+                  <w:sz w:val="22"/>
+                  <w:szCs w:val="22"/>
+                </w:rPr>
+                <m:t xml:space="preserve">   </m:t>
+              </m:r>
+              <m:sSub>
+                <m:sSubPr>
+                  <m:ctrlPr>
+                    <w:rPr>
+                      <w:rFonts w:ascii="Cambria Math" w:hAnsi="Cambria Math" w:cs="Arial"/>
+                      <w:i/>
+                      <w:sz w:val="22"/>
+                      <w:szCs w:val="22"/>
+                    </w:rPr>
+                  </m:ctrlPr>
+                </m:sSubPr>
+                <m:e>
+                  <m:r>
+                    <w:rPr>
+                      <w:rFonts w:ascii="Cambria Math" w:hAnsi="Cambria Math" w:cs="Arial"/>
+                      <w:sz w:val="22"/>
+                      <w:szCs w:val="22"/>
+                    </w:rPr>
+                    <m:t>x</m:t>
+                  </m:r>
+                </m:e>
+                <m:sub>
+                  <m:r>
+                    <w:rPr>
+                      <w:rFonts w:ascii="Cambria Math" w:hAnsi="Cambria Math" w:cs="Arial"/>
+                      <w:sz w:val="22"/>
+                      <w:szCs w:val="22"/>
+                    </w:rPr>
+                    <m:t>1</m:t>
+                  </m:r>
+                </m:sub>
+              </m:sSub>
+              <m:r>
+                <m:rPr>
+                  <m:sty m:val="b"/>
+                </m:rPr>
+                <w:rPr>
+                  <w:rFonts w:ascii="Cambria Math" w:hAnsi="Cambria Math" w:cs="Arial"/>
+                  <w:sz w:val="22"/>
+                  <w:szCs w:val="22"/>
+                </w:rPr>
+                <m:t xml:space="preserve"> </m:t>
+              </m:r>
+              <m:r>
+                <m:rPr>
+                  <m:sty m:val="p"/>
+                </m:rPr>
+                <w:rPr>
+                  <w:rFonts w:ascii="Cambria Math" w:hAnsi="Cambria Math" w:cs="Arial"/>
+                  <w:sz w:val="22"/>
+                  <w:szCs w:val="22"/>
+                </w:rPr>
+                <m:t>⨂</m:t>
+              </m:r>
+              <m:r>
+                <m:rPr>
+                  <m:sty m:val="b"/>
+                </m:rPr>
+                <w:rPr>
+                  <w:rFonts w:ascii="Cambria Math" w:hAnsi="Cambria Math" w:cs="Arial"/>
+                  <w:sz w:val="22"/>
+                  <w:szCs w:val="22"/>
+                </w:rPr>
+                <m:t xml:space="preserve"> </m:t>
+              </m:r>
+              <m:sSub>
+                <m:sSubPr>
+                  <m:ctrlPr>
+                    <w:rPr>
+                      <w:rFonts w:ascii="Cambria Math" w:hAnsi="Cambria Math" w:cs="Arial"/>
+                      <w:i/>
+                      <w:sz w:val="22"/>
+                      <w:szCs w:val="22"/>
+                    </w:rPr>
+                  </m:ctrlPr>
+                </m:sSubPr>
+                <m:e>
+                  <m:r>
+                    <w:rPr>
+                      <w:rFonts w:ascii="Cambria Math" w:hAnsi="Cambria Math" w:cs="Arial"/>
+                      <w:sz w:val="22"/>
+                      <w:szCs w:val="22"/>
+                    </w:rPr>
+                    <m:t>y</m:t>
+                  </m:r>
+                </m:e>
+                <m:sub>
+                  <m:r>
+                    <w:rPr>
+                      <w:rFonts w:ascii="Cambria Math" w:hAnsi="Cambria Math" w:cs="Arial"/>
+                      <w:sz w:val="22"/>
+                      <w:szCs w:val="22"/>
+                    </w:rPr>
+                    <m:t>2</m:t>
+                  </m:r>
+                </m:sub>
+              </m:sSub>
+              <m:r>
+                <w:rPr>
+                  <w:rFonts w:ascii="Cambria Math" w:hAnsi="Cambria Math" w:cs="Arial"/>
+                  <w:sz w:val="22"/>
+                  <w:szCs w:val="22"/>
+                </w:rPr>
+                <m:t xml:space="preserve">   </m:t>
+              </m:r>
+              <m:sSub>
+                <m:sSubPr>
+                  <m:ctrlPr>
+                    <w:rPr>
+                      <w:rFonts w:ascii="Cambria Math" w:hAnsi="Cambria Math" w:cs="Arial"/>
+                      <w:i/>
+                      <w:sz w:val="22"/>
+                      <w:szCs w:val="22"/>
+                    </w:rPr>
+                  </m:ctrlPr>
+                </m:sSubPr>
+                <m:e>
+                  <m:r>
+                    <w:rPr>
+                      <w:rFonts w:ascii="Cambria Math" w:hAnsi="Cambria Math" w:cs="Arial"/>
+                      <w:sz w:val="22"/>
+                      <w:szCs w:val="22"/>
+                    </w:rPr>
+                    <m:t>x</m:t>
+                  </m:r>
+                </m:e>
+                <m:sub>
+                  <m:r>
+                    <w:rPr>
+                      <w:rFonts w:ascii="Cambria Math" w:hAnsi="Cambria Math" w:cs="Arial"/>
+                      <w:sz w:val="22"/>
+                      <w:szCs w:val="22"/>
+                    </w:rPr>
+                    <m:t>1</m:t>
+                  </m:r>
+                </m:sub>
+              </m:sSub>
+              <m:r>
+                <m:rPr>
+                  <m:sty m:val="p"/>
+                </m:rPr>
+                <w:rPr>
+                  <w:rFonts w:ascii="Cambria Math" w:hAnsi="Cambria Math" w:cs="Arial"/>
+                  <w:sz w:val="22"/>
+                  <w:szCs w:val="22"/>
+                </w:rPr>
+                <m:t>⨂</m:t>
+              </m:r>
+              <m:r>
+                <m:rPr>
+                  <m:sty m:val="b"/>
+                </m:rPr>
+                <w:rPr>
+                  <w:rFonts w:ascii="Cambria Math" w:hAnsi="Cambria Math" w:cs="Arial"/>
+                  <w:sz w:val="22"/>
+                  <w:szCs w:val="22"/>
+                </w:rPr>
+                <m:t xml:space="preserve"> </m:t>
+              </m:r>
+              <m:sSub>
+                <m:sSubPr>
+                  <m:ctrlPr>
+                    <w:rPr>
+                      <w:rFonts w:ascii="Cambria Math" w:hAnsi="Cambria Math" w:cs="Arial"/>
+                      <w:i/>
+                      <w:sz w:val="22"/>
+                      <w:szCs w:val="22"/>
+                    </w:rPr>
+                  </m:ctrlPr>
+                </m:sSubPr>
+                <m:e>
+                  <m:r>
+                    <w:rPr>
+                      <w:rFonts w:ascii="Cambria Math" w:hAnsi="Cambria Math" w:cs="Arial"/>
+                      <w:sz w:val="22"/>
+                      <w:szCs w:val="22"/>
+                    </w:rPr>
+                    <m:t>y</m:t>
+                  </m:r>
+                </m:e>
+                <m:sub>
+                  <m:r>
+                    <w:rPr>
+                      <w:rFonts w:ascii="Cambria Math" w:hAnsi="Cambria Math" w:cs="Arial"/>
+                      <w:sz w:val="22"/>
+                      <w:szCs w:val="22"/>
+                    </w:rPr>
+                    <m:t>3</m:t>
+                  </m:r>
+                </m:sub>
+              </m:sSub>
+              <m:r>
+                <w:rPr>
+                  <w:rFonts w:ascii="Cambria Math" w:hAnsi="Cambria Math" w:cs="Arial"/>
+                  <w:sz w:val="22"/>
+                  <w:szCs w:val="22"/>
+                </w:rPr>
+                <m:t xml:space="preserve">   </m:t>
+              </m:r>
+              <m:r>
+                <w:rPr>
+                  <w:rFonts w:ascii="Cambria Math" w:hAnsi="Cambria Math"/>
+                  <w:sz w:val="22"/>
+                  <w:szCs w:val="22"/>
+                </w:rPr>
+                <m:t xml:space="preserve">⋯   </m:t>
+              </m:r>
+              <m:sSub>
+                <m:sSubPr>
+                  <m:ctrlPr>
+                    <w:rPr>
+                      <w:rFonts w:ascii="Cambria Math" w:hAnsi="Cambria Math" w:cs="Arial"/>
+                      <w:i/>
+                      <w:sz w:val="22"/>
+                      <w:szCs w:val="22"/>
+                    </w:rPr>
+                  </m:ctrlPr>
+                </m:sSubPr>
+                <m:e>
+                  <m:r>
+                    <w:rPr>
+                      <w:rFonts w:ascii="Cambria Math" w:hAnsi="Cambria Math" w:cs="Arial"/>
+                      <w:sz w:val="22"/>
+                      <w:szCs w:val="22"/>
+                    </w:rPr>
+                    <m:t>x</m:t>
+                  </m:r>
+                </m:e>
+                <m:sub>
+                  <m:r>
+                    <w:rPr>
+                      <w:rFonts w:ascii="Cambria Math" w:hAnsi="Cambria Math" w:cs="Arial"/>
+                      <w:sz w:val="22"/>
+                      <w:szCs w:val="22"/>
+                    </w:rPr>
+                    <m:t>J</m:t>
+                  </m:r>
+                </m:sub>
+              </m:sSub>
+              <m:r>
+                <m:rPr>
+                  <m:sty m:val="b"/>
+                </m:rPr>
+                <w:rPr>
+                  <w:rFonts w:ascii="Cambria Math" w:hAnsi="Cambria Math" w:cs="Arial"/>
+                  <w:sz w:val="22"/>
+                  <w:szCs w:val="22"/>
+                </w:rPr>
+                <m:t xml:space="preserve"> </m:t>
+              </m:r>
+              <m:r>
+                <m:rPr>
+                  <m:sty m:val="p"/>
+                </m:rPr>
+                <w:rPr>
+                  <w:rFonts w:ascii="Cambria Math" w:hAnsi="Cambria Math" w:cs="Arial"/>
+                  <w:sz w:val="22"/>
+                  <w:szCs w:val="22"/>
+                </w:rPr>
+                <m:t>⨂</m:t>
+              </m:r>
+              <m:r>
+                <m:rPr>
+                  <m:sty m:val="b"/>
+                </m:rPr>
+                <w:rPr>
+                  <w:rFonts w:ascii="Cambria Math" w:hAnsi="Cambria Math" w:cs="Arial"/>
+                  <w:sz w:val="22"/>
+                  <w:szCs w:val="22"/>
+                </w:rPr>
+                <m:t xml:space="preserve"> </m:t>
+              </m:r>
+              <m:sSub>
+                <m:sSubPr>
+                  <m:ctrlPr>
+                    <w:rPr>
+                      <w:rFonts w:ascii="Cambria Math" w:hAnsi="Cambria Math" w:cs="Arial"/>
+                      <w:i/>
+                      <w:sz w:val="22"/>
+                      <w:szCs w:val="22"/>
+                    </w:rPr>
+                  </m:ctrlPr>
+                </m:sSubPr>
+                <m:e>
+                  <m:r>
+                    <w:rPr>
+                      <w:rFonts w:ascii="Cambria Math" w:hAnsi="Cambria Math" w:cs="Arial"/>
+                      <w:sz w:val="22"/>
+                      <w:szCs w:val="22"/>
+                    </w:rPr>
+                    <m:t>y</m:t>
+                  </m:r>
+                </m:e>
+                <m:sub>
+                  <m:r>
+                    <w:rPr>
+                      <w:rFonts w:ascii="Cambria Math" w:hAnsi="Cambria Math" w:cs="Arial"/>
+                      <w:sz w:val="22"/>
+                      <w:szCs w:val="22"/>
+                    </w:rPr>
+                    <m:t>L-1</m:t>
+                  </m:r>
+                </m:sub>
+              </m:sSub>
+              <m:r>
+                <w:rPr>
+                  <w:rFonts w:ascii="Cambria Math" w:hAnsi="Cambria Math" w:cs="Arial"/>
+                  <w:sz w:val="22"/>
+                  <w:szCs w:val="22"/>
+                </w:rPr>
+                <m:t xml:space="preserve">   </m:t>
+              </m:r>
+              <m:sSub>
+                <m:sSubPr>
+                  <m:ctrlPr>
+                    <w:rPr>
+                      <w:rFonts w:ascii="Cambria Math" w:hAnsi="Cambria Math" w:cs="Arial"/>
+                      <w:i/>
+                      <w:sz w:val="22"/>
+                      <w:szCs w:val="22"/>
+                    </w:rPr>
+                  </m:ctrlPr>
+                </m:sSubPr>
+                <m:e>
+                  <m:r>
+                    <w:rPr>
+                      <w:rFonts w:ascii="Cambria Math" w:hAnsi="Cambria Math" w:cs="Arial"/>
+                      <w:sz w:val="22"/>
+                      <w:szCs w:val="22"/>
+                    </w:rPr>
+                    <m:t>x</m:t>
+                  </m:r>
+                </m:e>
+                <m:sub>
+                  <m:r>
+                    <w:rPr>
+                      <w:rFonts w:ascii="Cambria Math" w:hAnsi="Cambria Math" w:cs="Arial"/>
+                      <w:sz w:val="22"/>
+                      <w:szCs w:val="22"/>
+                    </w:rPr>
+                    <m:t>J</m:t>
+                  </m:r>
+                </m:sub>
+              </m:sSub>
+              <m:r>
+                <m:rPr>
+                  <m:sty m:val="b"/>
+                </m:rPr>
+                <w:rPr>
+                  <w:rFonts w:ascii="Cambria Math" w:hAnsi="Cambria Math" w:cs="Arial"/>
+                  <w:sz w:val="22"/>
+                  <w:szCs w:val="22"/>
+                </w:rPr>
+                <m:t xml:space="preserve"> </m:t>
+              </m:r>
+              <m:r>
+                <m:rPr>
+                  <m:sty m:val="p"/>
+                </m:rPr>
+                <w:rPr>
+                  <w:rFonts w:ascii="Cambria Math" w:hAnsi="Cambria Math" w:cs="Arial"/>
+                  <w:sz w:val="22"/>
+                  <w:szCs w:val="22"/>
+                </w:rPr>
+                <m:t>⨂</m:t>
+              </m:r>
+              <m:r>
+                <m:rPr>
+                  <m:sty m:val="b"/>
+                </m:rPr>
+                <w:rPr>
+                  <w:rFonts w:ascii="Cambria Math" w:hAnsi="Cambria Math" w:cs="Arial"/>
+                  <w:sz w:val="22"/>
+                  <w:szCs w:val="22"/>
+                </w:rPr>
+                <m:t xml:space="preserve"> </m:t>
+              </m:r>
+              <m:sSub>
+                <m:sSubPr>
+                  <m:ctrlPr>
+                    <w:rPr>
+                      <w:rFonts w:ascii="Cambria Math" w:hAnsi="Cambria Math" w:cs="Arial"/>
+                      <w:i/>
+                      <w:sz w:val="22"/>
+                      <w:szCs w:val="22"/>
+                    </w:rPr>
+                  </m:ctrlPr>
+                </m:sSubPr>
+                <m:e>
+                  <m:r>
+                    <w:rPr>
+                      <w:rFonts w:ascii="Cambria Math" w:hAnsi="Cambria Math" w:cs="Arial"/>
+                      <w:sz w:val="22"/>
+                      <w:szCs w:val="22"/>
+                    </w:rPr>
+                    <m:t>y</m:t>
+                  </m:r>
+                </m:e>
+                <m:sub>
+                  <m:r>
+                    <w:rPr>
+                      <w:rFonts w:ascii="Cambria Math" w:hAnsi="Cambria Math" w:cs="Arial"/>
+                      <w:sz w:val="22"/>
+                      <w:szCs w:val="22"/>
+                    </w:rPr>
+                    <m:t>L</m:t>
+                  </m:r>
+                </m:sub>
+              </m:sSub>
+            </m:e>
+          </m:d>
+        </m:oMath>
+      </m:oMathPara>
+    </w:p>
+    <w:p>
+      <w:pPr>
+        <w:rPr>
+          <w:b/>
+          <w:bCs/>
+          <w:iCs/>
+          <w:sz w:val="32"/>
+          <w:lang w:val="en-GB"/>
+          <w14:ligatures w14:val="standard"/>
+        </w:rPr>
+      </w:pPr>
+    </w:p>
+    <w:p>
+      <w:pPr>
+        <w:ind w:left="709"/>
+        <w:jc w:val="both"/>
+        <w:rPr>
+          <w:rFonts w:cstheme="minorHAnsi"/>
+          <w:sz w:val="22"/>
+          <w:szCs w:val="22"/>
+          <w:lang w:val="en-GB"/>
+        </w:rPr>
+      </w:pPr>
+      <m:oMath>
+        <m:sSub>
+          <m:sSubPr>
+            <m:ctrlPr>
+              <w:rPr>
+                <w:rFonts w:ascii="Cambria Math" w:hAnsi="Cambria Math" w:cstheme="minorHAnsi"/>
+                <w:sz w:val="22"/>
+                <w:szCs w:val="22"/>
+              </w:rPr>
+            </m:ctrlPr>
+          </m:sSubPr>
+          <m:e>
+            <m:r>
+              <w:rPr>
+                <w:rFonts w:ascii="Cambria Math" w:hAnsi="Cambria Math" w:cstheme="minorHAnsi"/>
+                <w:sz w:val="22"/>
+                <w:szCs w:val="22"/>
+              </w:rPr>
+              <m:t>t</m:t>
+            </m:r>
+          </m:e>
+          <m:sub>
+            <m:r>
+              <m:rPr>
+                <m:sty m:val="b"/>
+              </m:rPr>
+              <w:rPr>
+                <w:rFonts w:ascii="Cambria Math" w:hAnsi="Cambria Math" w:cstheme="minorHAnsi"/>
+                <w:sz w:val="22"/>
+                <w:szCs w:val="22"/>
+              </w:rPr>
+              <m:t>1</m:t>
+            </m:r>
+          </m:sub>
+        </m:sSub>
+        <m:r>
+          <m:rPr>
+            <m:sty m:val="p"/>
+          </m:rPr>
+          <w:rPr>
+            <w:rFonts w:ascii="Cambria Math" w:hAnsi="Cambria Math" w:cstheme="minorHAnsi"/>
+            <w:sz w:val="22"/>
+            <w:szCs w:val="22"/>
+            <w:lang w:val="en-GB"/>
+          </w:rPr>
+          <m:t>=</m:t>
+        </m:r>
+        <m:r>
+          <w:rPr>
+            <w:rFonts w:ascii="Cambria Math" w:hAnsi="Cambria Math" w:cstheme="minorHAnsi"/>
+            <w:sz w:val="22"/>
+            <w:szCs w:val="22"/>
+          </w:rPr>
+          <m:t>min</m:t>
+        </m:r>
+        <m:r>
+          <m:rPr>
+            <m:sty m:val="p"/>
+          </m:rPr>
+          <w:rPr>
+            <w:rFonts w:ascii="Cambria Math" w:hAnsi="Cambria Math" w:cstheme="minorHAnsi"/>
+            <w:sz w:val="22"/>
+            <w:szCs w:val="22"/>
+            <w:lang w:val="en-GB"/>
+          </w:rPr>
+          <m:t xml:space="preserve"> (</m:t>
+        </m:r>
+        <m:d>
+          <m:dPr>
+            <m:begChr m:val="{"/>
+            <m:endChr m:val="}"/>
+            <m:ctrlPr>
+              <w:rPr>
+                <w:rFonts w:ascii="Cambria Math" w:hAnsi="Cambria Math" w:cstheme="minorHAnsi"/>
+                <w:sz w:val="22"/>
+                <w:szCs w:val="22"/>
+              </w:rPr>
+            </m:ctrlPr>
+          </m:dPr>
+          <m:e>
+            <m:r>
+              <w:rPr>
+                <w:rFonts w:ascii="Cambria Math" w:hAnsi="Cambria Math" w:cstheme="minorHAnsi"/>
+                <w:sz w:val="22"/>
+                <w:szCs w:val="22"/>
+              </w:rPr>
+              <m:t>x</m:t>
+            </m:r>
+            <m:r>
+              <m:rPr>
+                <m:sty m:val="p"/>
+              </m:rPr>
+              <w:rPr>
+                <w:rFonts w:ascii="Cambria Math" w:hAnsi="Cambria Math" w:cstheme="minorHAnsi"/>
+                <w:sz w:val="22"/>
+                <w:szCs w:val="22"/>
+                <w:lang w:val="en-GB"/>
+              </w:rPr>
+              <m:t>:</m:t>
+            </m:r>
+            <m:r>
+              <w:rPr>
+                <w:rFonts w:ascii="Cambria Math" w:hAnsi="Cambria Math" w:cstheme="minorHAnsi"/>
+                <w:sz w:val="22"/>
+                <w:szCs w:val="22"/>
+              </w:rPr>
+              <m:t>x</m:t>
+            </m:r>
+            <m:r>
+              <m:rPr>
+                <m:sty m:val="p"/>
+              </m:rPr>
+              <w:rPr>
+                <w:rFonts w:ascii="Cambria Math" w:hAnsi="Cambria Math" w:cstheme="minorHAnsi"/>
+                <w:sz w:val="22"/>
+                <w:szCs w:val="22"/>
+                <w:lang w:val="en-GB"/>
+              </w:rPr>
+              <m:t xml:space="preserve"> ≥ </m:t>
+            </m:r>
+            <m:sSub>
+              <m:sSubPr>
+                <m:ctrlPr>
+                  <w:rPr>
+                    <w:rFonts w:ascii="Cambria Math" w:hAnsi="Cambria Math" w:cstheme="minorHAnsi"/>
+                    <w:sz w:val="22"/>
+                    <w:szCs w:val="22"/>
+                  </w:rPr>
+                </m:ctrlPr>
+              </m:sSubPr>
+              <m:e>
+                <m:r>
+                  <w:rPr>
+                    <w:rFonts w:ascii="Cambria Math" w:hAnsi="Cambria Math" w:cstheme="minorHAnsi"/>
+                    <w:sz w:val="22"/>
+                    <w:szCs w:val="22"/>
+                  </w:rPr>
+                  <m:t>Q</m:t>
+                </m:r>
+              </m:e>
+              <m:sub>
+                <m:r>
+                  <m:rPr>
+                    <m:sty m:val="p"/>
+                  </m:rPr>
+                  <w:rPr>
+                    <w:rFonts w:ascii="Cambria Math" w:hAnsi="Cambria Math" w:cstheme="minorHAnsi"/>
+                    <w:sz w:val="22"/>
+                    <w:szCs w:val="22"/>
+                    <w:lang w:val="en-GB"/>
+                  </w:rPr>
+                  <m:t>25%</m:t>
+                </m:r>
+              </m:sub>
+            </m:sSub>
+            <m:d>
+              <m:dPr>
+                <m:ctrlPr>
+                  <w:rPr>
+                    <w:rFonts w:ascii="Cambria Math" w:hAnsi="Cambria Math" w:cstheme="minorHAnsi"/>
+                    <w:sz w:val="22"/>
+                    <w:szCs w:val="22"/>
+                  </w:rPr>
+                </m:ctrlPr>
+              </m:dPr>
+              <m:e>
+                <m:sSub>
+                  <m:sSubPr>
+                    <m:ctrlPr>
+                      <w:rPr>
+                        <w:rFonts w:ascii="Cambria Math" w:hAnsi="Cambria Math" w:cstheme="minorHAnsi"/>
+                        <w:sz w:val="22"/>
+                        <w:szCs w:val="22"/>
+                      </w:rPr>
+                    </m:ctrlPr>
+                  </m:sSubPr>
+                  <m:e>
+                    <m:r>
+                      <w:rPr>
+                        <w:rFonts w:ascii="Cambria Math" w:hAnsi="Cambria Math" w:cstheme="minorHAnsi"/>
+                        <w:sz w:val="22"/>
+                        <w:szCs w:val="22"/>
+                      </w:rPr>
+                      <m:t>x</m:t>
+                    </m:r>
+                  </m:e>
+                  <m:sub>
+                    <m:r>
+                      <m:rPr>
+                        <m:sty m:val="p"/>
+                      </m:rPr>
+                      <w:rPr>
+                        <w:rFonts w:ascii="Cambria Math" w:hAnsi="Cambria Math" w:cstheme="minorHAnsi"/>
+                        <w:sz w:val="22"/>
+                        <w:szCs w:val="22"/>
+                        <w:lang w:val="en-GB"/>
+                      </w:rPr>
+                      <m:t>1</m:t>
+                    </m:r>
+                  </m:sub>
+                </m:sSub>
+                <m:r>
+                  <m:rPr>
+                    <m:sty m:val="p"/>
+                  </m:rPr>
+                  <w:rPr>
+                    <w:rFonts w:ascii="Cambria Math" w:hAnsi="Cambria Math" w:cstheme="minorHAnsi"/>
+                    <w:sz w:val="22"/>
+                    <w:szCs w:val="22"/>
+                    <w:lang w:val="en-GB"/>
+                  </w:rPr>
+                  <m:t xml:space="preserve">,…, </m:t>
+                </m:r>
+                <m:sSub>
+                  <m:sSubPr>
+                    <m:ctrlPr>
+                      <w:rPr>
+                        <w:rFonts w:ascii="Cambria Math" w:hAnsi="Cambria Math" w:cstheme="minorHAnsi"/>
+                        <w:sz w:val="22"/>
+                        <w:szCs w:val="22"/>
+                      </w:rPr>
+                    </m:ctrlPr>
+                  </m:sSubPr>
+                  <m:e>
+                    <m:r>
+                      <w:rPr>
+                        <w:rFonts w:ascii="Cambria Math" w:hAnsi="Cambria Math" w:cstheme="minorHAnsi"/>
+                        <w:sz w:val="22"/>
+                        <w:szCs w:val="22"/>
+                      </w:rPr>
+                      <m:t>x</m:t>
+                    </m:r>
+                  </m:e>
+                  <m:sub>
+                    <m:r>
+                      <w:rPr>
+                        <w:rFonts w:ascii="Cambria Math" w:hAnsi="Cambria Math" w:cstheme="minorHAnsi"/>
+                        <w:sz w:val="22"/>
+                        <w:szCs w:val="22"/>
+                      </w:rPr>
+                      <m:t>n</m:t>
+                    </m:r>
+                  </m:sub>
+                </m:sSub>
+              </m:e>
+            </m:d>
+            <m:r>
+              <m:rPr>
+                <m:sty m:val="p"/>
+              </m:rPr>
+              <w:rPr>
+                <w:rFonts w:ascii="Cambria Math" w:hAnsi="Cambria Math" w:cstheme="minorHAnsi"/>
+                <w:sz w:val="22"/>
+                <w:szCs w:val="22"/>
+                <w:lang w:val="en-GB"/>
+              </w:rPr>
+              <m:t>-1.5 *</m:t>
+            </m:r>
+            <m:r>
+              <w:rPr>
+                <w:rFonts w:ascii="Cambria Math" w:hAnsi="Cambria Math" w:cstheme="minorHAnsi"/>
+                <w:sz w:val="22"/>
+                <w:szCs w:val="22"/>
+              </w:rPr>
+              <m:t>IRQ</m:t>
+            </m:r>
+            <m:d>
+              <m:dPr>
+                <m:ctrlPr>
+                  <w:rPr>
+                    <w:rFonts w:ascii="Cambria Math" w:hAnsi="Cambria Math" w:cstheme="minorHAnsi"/>
+                    <w:sz w:val="22"/>
+                    <w:szCs w:val="22"/>
+                  </w:rPr>
+                </m:ctrlPr>
+              </m:dPr>
+              <m:e>
+                <m:sSub>
+                  <m:sSubPr>
+                    <m:ctrlPr>
+                      <w:rPr>
+                        <w:rFonts w:ascii="Cambria Math" w:hAnsi="Cambria Math" w:cstheme="minorHAnsi"/>
+                        <w:sz w:val="22"/>
+                        <w:szCs w:val="22"/>
+                      </w:rPr>
+                    </m:ctrlPr>
+                  </m:sSubPr>
+                  <m:e>
+                    <m:r>
+                      <w:rPr>
+                        <w:rFonts w:ascii="Cambria Math" w:hAnsi="Cambria Math" w:cstheme="minorHAnsi"/>
+                        <w:sz w:val="22"/>
+                        <w:szCs w:val="22"/>
+                      </w:rPr>
+                      <m:t>x</m:t>
+                    </m:r>
+                  </m:e>
+                  <m:sub>
+                    <m:r>
+                      <m:rPr>
+                        <m:sty m:val="p"/>
+                      </m:rPr>
+                      <w:rPr>
+                        <w:rFonts w:ascii="Cambria Math" w:hAnsi="Cambria Math" w:cstheme="minorHAnsi"/>
+                        <w:sz w:val="22"/>
+                        <w:szCs w:val="22"/>
+                        <w:lang w:val="en-GB"/>
+                      </w:rPr>
+                      <m:t>1</m:t>
+                    </m:r>
+                  </m:sub>
+                </m:sSub>
+                <m:r>
+                  <m:rPr>
+                    <m:sty m:val="p"/>
+                  </m:rPr>
+                  <w:rPr>
+                    <w:rFonts w:ascii="Cambria Math" w:hAnsi="Cambria Math" w:cstheme="minorHAnsi"/>
+                    <w:sz w:val="22"/>
+                    <w:szCs w:val="22"/>
+                    <w:lang w:val="en-GB"/>
+                  </w:rPr>
+                  <m:t xml:space="preserve">,…, </m:t>
+                </m:r>
+                <m:sSub>
+                  <m:sSubPr>
+                    <m:ctrlPr>
+                      <w:rPr>
+                        <w:rFonts w:ascii="Cambria Math" w:hAnsi="Cambria Math" w:cstheme="minorHAnsi"/>
+                        <w:sz w:val="22"/>
+                        <w:szCs w:val="22"/>
+                      </w:rPr>
+                    </m:ctrlPr>
+                  </m:sSubPr>
+                  <m:e>
+                    <m:r>
+                      <w:rPr>
+                        <w:rFonts w:ascii="Cambria Math" w:hAnsi="Cambria Math" w:cstheme="minorHAnsi"/>
+                        <w:sz w:val="22"/>
+                        <w:szCs w:val="22"/>
+                      </w:rPr>
+                      <m:t>x</m:t>
+                    </m:r>
+                  </m:e>
+                  <m:sub>
+                    <m:r>
+                      <w:rPr>
+                        <w:rFonts w:ascii="Cambria Math" w:hAnsi="Cambria Math" w:cstheme="minorHAnsi"/>
+                        <w:sz w:val="22"/>
+                        <w:szCs w:val="22"/>
+                      </w:rPr>
+                      <m:t>n</m:t>
+                    </m:r>
+                  </m:sub>
+                </m:sSub>
+              </m:e>
+            </m:d>
+          </m:e>
+        </m:d>
+        <m:r>
+          <m:rPr>
+            <m:sty m:val="p"/>
+          </m:rPr>
+          <w:rPr>
+            <w:rFonts w:ascii="Cambria Math" w:hAnsi="Cambria Math" w:cstheme="minorHAnsi"/>
+            <w:sz w:val="22"/>
+            <w:szCs w:val="22"/>
+            <w:lang w:val="en-GB"/>
+          </w:rPr>
+          <m:t>)</m:t>
+        </m:r>
+      </m:oMath>
+      <w:r>
+        <w:rPr>
+          <w:rFonts w:cstheme="minorHAnsi"/>
+          <w:sz w:val="22"/>
+          <w:szCs w:val="22"/>
+          <w:lang w:val="en-GB"/>
+        </w:rPr>
+        <w:t xml:space="preserve"> </w:t>
+      </w:r>
+    </w:p>
+    <w:p>
+      <w:pPr>
+        <w:spacing w:line="360" w:lineRule="auto"/>
+        <w:ind w:left="709"/>
+        <w:jc w:val="both"/>
+        <w:rPr>
+          <w:rFonts w:cstheme="minorHAnsi"/>
+          <w:sz w:val="22"/>
+          <w:szCs w:val="22"/>
+          <w:lang w:val="en-GB"/>
+        </w:rPr>
+      </w:pPr>
+      <m:oMath>
+        <m:sSub>
+          <m:sSubPr>
+            <m:ctrlPr>
+              <w:rPr>
+                <w:rFonts w:ascii="Cambria Math" w:hAnsi="Cambria Math" w:cstheme="minorHAnsi"/>
+                <w:sz w:val="22"/>
+                <w:szCs w:val="22"/>
+              </w:rPr>
+            </m:ctrlPr>
+          </m:sSubPr>
+          <m:e>
+            <m:r>
+              <w:rPr>
+                <w:rFonts w:ascii="Cambria Math" w:hAnsi="Cambria Math" w:cstheme="minorHAnsi"/>
+                <w:sz w:val="22"/>
+                <w:szCs w:val="22"/>
+              </w:rPr>
+              <m:t>t</m:t>
+            </m:r>
+          </m:e>
+          <m:sub>
+            <m:r>
+              <m:rPr>
+                <m:sty m:val="b"/>
+              </m:rPr>
+              <w:rPr>
+                <w:rFonts w:ascii="Cambria Math" w:hAnsi="Cambria Math" w:cstheme="minorHAnsi"/>
+                <w:sz w:val="22"/>
+                <w:szCs w:val="22"/>
+              </w:rPr>
+              <m:t>2</m:t>
+            </m:r>
+          </m:sub>
+        </m:sSub>
+        <m:r>
+          <m:rPr>
+            <m:sty m:val="p"/>
+          </m:rPr>
+          <w:rPr>
+            <w:rFonts w:ascii="Cambria Math" w:hAnsi="Cambria Math" w:cstheme="minorHAnsi"/>
+            <w:sz w:val="22"/>
+            <w:szCs w:val="22"/>
+            <w:lang w:val="en-GB"/>
+          </w:rPr>
+          <m:t>=</m:t>
+        </m:r>
+        <m:r>
+          <w:rPr>
+            <w:rFonts w:ascii="Cambria Math" w:hAnsi="Cambria Math" w:cstheme="minorHAnsi"/>
+            <w:sz w:val="22"/>
+            <w:szCs w:val="22"/>
+          </w:rPr>
+          <m:t>max</m:t>
+        </m:r>
+        <m:r>
+          <m:rPr>
+            <m:sty m:val="p"/>
+          </m:rPr>
+          <w:rPr>
+            <w:rFonts w:ascii="Cambria Math" w:hAnsi="Cambria Math" w:cstheme="minorHAnsi"/>
+            <w:sz w:val="22"/>
+            <w:szCs w:val="22"/>
+            <w:lang w:val="en-GB"/>
+          </w:rPr>
+          <m:t xml:space="preserve"> (</m:t>
+        </m:r>
+        <m:d>
+          <m:dPr>
+            <m:begChr m:val="{"/>
+            <m:endChr m:val="}"/>
+            <m:ctrlPr>
+              <w:rPr>
+                <w:rFonts w:ascii="Cambria Math" w:hAnsi="Cambria Math" w:cstheme="minorHAnsi"/>
+                <w:sz w:val="22"/>
+                <w:szCs w:val="22"/>
+              </w:rPr>
+            </m:ctrlPr>
+          </m:dPr>
+          <m:e>
+            <m:r>
+              <w:rPr>
+                <w:rFonts w:ascii="Cambria Math" w:hAnsi="Cambria Math" w:cstheme="minorHAnsi"/>
+                <w:sz w:val="22"/>
+                <w:szCs w:val="22"/>
+              </w:rPr>
+              <m:t>x</m:t>
+            </m:r>
+            <m:r>
+              <m:rPr>
+                <m:sty m:val="p"/>
+              </m:rPr>
+              <w:rPr>
+                <w:rFonts w:ascii="Cambria Math" w:hAnsi="Cambria Math" w:cstheme="minorHAnsi"/>
+                <w:sz w:val="22"/>
+                <w:szCs w:val="22"/>
+                <w:lang w:val="en-GB"/>
+              </w:rPr>
+              <m:t>:</m:t>
+            </m:r>
+            <m:r>
+              <w:rPr>
+                <w:rFonts w:ascii="Cambria Math" w:hAnsi="Cambria Math" w:cstheme="minorHAnsi"/>
+                <w:sz w:val="22"/>
+                <w:szCs w:val="22"/>
+              </w:rPr>
+              <m:t>x</m:t>
+            </m:r>
+            <m:r>
+              <m:rPr>
+                <m:sty m:val="p"/>
+              </m:rPr>
+              <w:rPr>
+                <w:rFonts w:ascii="Cambria Math" w:hAnsi="Cambria Math" w:cstheme="minorHAnsi"/>
+                <w:sz w:val="22"/>
+                <w:szCs w:val="22"/>
+                <w:lang w:val="en-GB"/>
+              </w:rPr>
+              <m:t xml:space="preserve"> ≥ </m:t>
+            </m:r>
+            <m:sSub>
+              <m:sSubPr>
+                <m:ctrlPr>
+                  <w:rPr>
+                    <w:rFonts w:ascii="Cambria Math" w:hAnsi="Cambria Math" w:cstheme="minorHAnsi"/>
+                    <w:sz w:val="22"/>
+                    <w:szCs w:val="22"/>
+                  </w:rPr>
+                </m:ctrlPr>
+              </m:sSubPr>
+              <m:e>
+                <m:r>
+                  <w:rPr>
+                    <w:rFonts w:ascii="Cambria Math" w:hAnsi="Cambria Math" w:cstheme="minorHAnsi"/>
+                    <w:sz w:val="22"/>
+                    <w:szCs w:val="22"/>
+                  </w:rPr>
+                  <m:t>Q</m:t>
+                </m:r>
+              </m:e>
+              <m:sub>
+                <m:r>
+                  <m:rPr>
+                    <m:sty m:val="p"/>
+                  </m:rPr>
+                  <w:rPr>
+                    <w:rFonts w:ascii="Cambria Math" w:hAnsi="Cambria Math" w:cstheme="minorHAnsi"/>
+                    <w:sz w:val="22"/>
+                    <w:szCs w:val="22"/>
+                    <w:lang w:val="en-GB"/>
+                  </w:rPr>
+                  <m:t>75%</m:t>
+                </m:r>
+              </m:sub>
+            </m:sSub>
+            <m:d>
+              <m:dPr>
+                <m:ctrlPr>
+                  <w:rPr>
+                    <w:rFonts w:ascii="Cambria Math" w:hAnsi="Cambria Math" w:cstheme="minorHAnsi"/>
+                    <w:sz w:val="22"/>
+                    <w:szCs w:val="22"/>
+                  </w:rPr>
+                </m:ctrlPr>
+              </m:dPr>
+              <m:e>
+                <m:sSub>
+                  <m:sSubPr>
+                    <m:ctrlPr>
+                      <w:rPr>
+                        <w:rFonts w:ascii="Cambria Math" w:hAnsi="Cambria Math" w:cstheme="minorHAnsi"/>
+                        <w:sz w:val="22"/>
+                        <w:szCs w:val="22"/>
+                      </w:rPr>
+                    </m:ctrlPr>
+                  </m:sSubPr>
+                  <m:e>
+                    <m:r>
+                      <w:rPr>
+                        <w:rFonts w:ascii="Cambria Math" w:hAnsi="Cambria Math" w:cstheme="minorHAnsi"/>
+                        <w:sz w:val="22"/>
+                        <w:szCs w:val="22"/>
+                      </w:rPr>
+                      <m:t>x</m:t>
+                    </m:r>
+                  </m:e>
+                  <m:sub>
+                    <m:r>
+                      <m:rPr>
+                        <m:sty m:val="p"/>
+                      </m:rPr>
+                      <w:rPr>
+                        <w:rFonts w:ascii="Cambria Math" w:hAnsi="Cambria Math" w:cstheme="minorHAnsi"/>
+                        <w:sz w:val="22"/>
+                        <w:szCs w:val="22"/>
+                        <w:lang w:val="en-GB"/>
+                      </w:rPr>
+                      <m:t>1</m:t>
+                    </m:r>
+                  </m:sub>
+                </m:sSub>
+                <m:r>
+                  <m:rPr>
+                    <m:sty m:val="p"/>
+                  </m:rPr>
+                  <w:rPr>
+                    <w:rFonts w:ascii="Cambria Math" w:hAnsi="Cambria Math" w:cstheme="minorHAnsi"/>
+                    <w:sz w:val="22"/>
+                    <w:szCs w:val="22"/>
+                    <w:lang w:val="en-GB"/>
+                  </w:rPr>
+                  <m:t xml:space="preserve">,…, </m:t>
+                </m:r>
+                <m:sSub>
+                  <m:sSubPr>
+                    <m:ctrlPr>
+                      <w:rPr>
+                        <w:rFonts w:ascii="Cambria Math" w:hAnsi="Cambria Math" w:cstheme="minorHAnsi"/>
+                        <w:sz w:val="22"/>
+                        <w:szCs w:val="22"/>
+                      </w:rPr>
+                    </m:ctrlPr>
+                  </m:sSubPr>
+                  <m:e>
+                    <m:r>
+                      <w:rPr>
+                        <w:rFonts w:ascii="Cambria Math" w:hAnsi="Cambria Math" w:cstheme="minorHAnsi"/>
+                        <w:sz w:val="22"/>
+                        <w:szCs w:val="22"/>
+                      </w:rPr>
+                      <m:t>x</m:t>
+                    </m:r>
+                  </m:e>
+                  <m:sub>
+                    <m:r>
+                      <w:rPr>
+                        <w:rFonts w:ascii="Cambria Math" w:hAnsi="Cambria Math" w:cstheme="minorHAnsi"/>
+                        <w:sz w:val="22"/>
+                        <w:szCs w:val="22"/>
+                      </w:rPr>
+                      <m:t>n</m:t>
+                    </m:r>
+                  </m:sub>
+                </m:sSub>
+              </m:e>
+            </m:d>
+            <m:r>
+              <m:rPr>
+                <m:sty m:val="p"/>
+              </m:rPr>
+              <w:rPr>
+                <w:rFonts w:ascii="Cambria Math" w:hAnsi="Cambria Math" w:cstheme="minorHAnsi"/>
+                <w:sz w:val="22"/>
+                <w:szCs w:val="22"/>
+                <w:lang w:val="en-GB"/>
+              </w:rPr>
+              <m:t>+1.5 *</m:t>
+            </m:r>
+            <m:r>
+              <w:rPr>
+                <w:rFonts w:ascii="Cambria Math" w:hAnsi="Cambria Math" w:cstheme="minorHAnsi"/>
+                <w:sz w:val="22"/>
+                <w:szCs w:val="22"/>
+              </w:rPr>
+              <m:t>IRQ</m:t>
+            </m:r>
+            <m:d>
+              <m:dPr>
+                <m:ctrlPr>
+                  <w:rPr>
+                    <w:rFonts w:ascii="Cambria Math" w:hAnsi="Cambria Math" w:cstheme="minorHAnsi"/>
+                    <w:sz w:val="22"/>
+                    <w:szCs w:val="22"/>
+                  </w:rPr>
+                </m:ctrlPr>
+              </m:dPr>
+              <m:e>
+                <m:sSub>
+                  <m:sSubPr>
+                    <m:ctrlPr>
+                      <w:rPr>
+                        <w:rFonts w:ascii="Cambria Math" w:hAnsi="Cambria Math" w:cstheme="minorHAnsi"/>
+                        <w:sz w:val="22"/>
+                        <w:szCs w:val="22"/>
+                      </w:rPr>
+                    </m:ctrlPr>
+                  </m:sSubPr>
+                  <m:e>
+                    <m:r>
+                      <w:rPr>
+                        <w:rFonts w:ascii="Cambria Math" w:hAnsi="Cambria Math" w:cstheme="minorHAnsi"/>
+                        <w:sz w:val="22"/>
+                        <w:szCs w:val="22"/>
+                      </w:rPr>
+                      <m:t>x</m:t>
+                    </m:r>
+                  </m:e>
+                  <m:sub>
+                    <m:r>
+                      <m:rPr>
+                        <m:sty m:val="p"/>
+                      </m:rPr>
+                      <w:rPr>
+                        <w:rFonts w:ascii="Cambria Math" w:hAnsi="Cambria Math" w:cstheme="minorHAnsi"/>
+                        <w:sz w:val="22"/>
+                        <w:szCs w:val="22"/>
+                        <w:lang w:val="en-GB"/>
+                      </w:rPr>
+                      <m:t>1</m:t>
+                    </m:r>
+                  </m:sub>
+                </m:sSub>
+                <m:r>
+                  <m:rPr>
+                    <m:sty m:val="p"/>
+                  </m:rPr>
+                  <w:rPr>
+                    <w:rFonts w:ascii="Cambria Math" w:hAnsi="Cambria Math" w:cstheme="minorHAnsi"/>
+                    <w:sz w:val="22"/>
+                    <w:szCs w:val="22"/>
+                    <w:lang w:val="en-GB"/>
+                  </w:rPr>
+                  <m:t xml:space="preserve">,…, </m:t>
+                </m:r>
+                <m:sSub>
+                  <m:sSubPr>
+                    <m:ctrlPr>
+                      <w:rPr>
+                        <w:rFonts w:ascii="Cambria Math" w:hAnsi="Cambria Math" w:cstheme="minorHAnsi"/>
+                        <w:sz w:val="22"/>
+                        <w:szCs w:val="22"/>
+                      </w:rPr>
+                    </m:ctrlPr>
+                  </m:sSubPr>
+                  <m:e>
+                    <m:r>
+                      <w:rPr>
+                        <w:rFonts w:ascii="Cambria Math" w:hAnsi="Cambria Math" w:cstheme="minorHAnsi"/>
+                        <w:sz w:val="22"/>
+                        <w:szCs w:val="22"/>
+                      </w:rPr>
+                      <m:t>x</m:t>
+                    </m:r>
+                  </m:e>
+                  <m:sub>
+                    <m:r>
+                      <w:rPr>
+                        <w:rFonts w:ascii="Cambria Math" w:hAnsi="Cambria Math" w:cstheme="minorHAnsi"/>
+                        <w:sz w:val="22"/>
+                        <w:szCs w:val="22"/>
+                      </w:rPr>
+                      <m:t>n</m:t>
+                    </m:r>
+                  </m:sub>
+                </m:sSub>
+              </m:e>
+            </m:d>
+          </m:e>
+        </m:d>
+        <m:r>
+          <m:rPr>
+            <m:sty m:val="p"/>
+          </m:rPr>
+          <w:rPr>
+            <w:rFonts w:ascii="Cambria Math" w:hAnsi="Cambria Math" w:cstheme="minorHAnsi"/>
+            <w:sz w:val="22"/>
+            <w:szCs w:val="22"/>
+            <w:lang w:val="en-GB"/>
+          </w:rPr>
+          <m:t>)</m:t>
+        </m:r>
+      </m:oMath>
+      <w:r>
+        <w:rPr>
+          <w:rFonts w:cstheme="minorHAnsi"/>
+          <w:sz w:val="22"/>
+          <w:szCs w:val="22"/>
+          <w:lang w:val="en-GB"/>
+        </w:rPr>
+        <w:t xml:space="preserve"> </w:t>
+      </w:r>
+    </w:p>
+    <w:p>
+      <w:pPr>
+        <w:spacing w:line="360" w:lineRule="auto"/>
+        <w:ind w:left="709"/>
+        <w:jc w:val="both"/>
+        <w:rPr>
+          <w:rFonts w:cstheme="minorHAnsi"/>
+          <w:sz w:val="22"/>
+          <w:szCs w:val="22"/>
+          <w:lang w:val="en-US"/>
+        </w:rPr>
+      </w:pPr>
+      <w:r>
+        <w:rPr>
+          <w:rFonts w:cstheme="minorHAnsi"/>
+          <w:sz w:val="22"/>
+          <w:szCs w:val="22"/>
+          <w:lang w:val="en-US"/>
+        </w:rPr>
+        <w:t>whereby:</w:t>
+      </w:r>
+    </w:p>
+    <w:p>
+      <w:pPr>
+        <w:ind w:left="1701" w:hanging="425"/>
+        <w:jc w:val="both"/>
+        <w:rPr>
+          <w:rFonts w:cstheme="minorHAnsi"/>
+          <w:sz w:val="22"/>
+          <w:szCs w:val="22"/>
+          <w:lang w:val="en-US"/>
+        </w:rPr>
+      </w:pPr>
+      <m:oMath>
+        <m:sSub>
+          <m:sSubPr>
+            <m:ctrlPr>
+              <w:rPr>
+                <w:rFonts w:ascii="Cambria Math" w:hAnsi="Cambria Math" w:cstheme="minorHAnsi"/>
+                <w:sz w:val="22"/>
+                <w:szCs w:val="22"/>
+              </w:rPr>
+            </m:ctrlPr>
+          </m:sSubPr>
+          <m:e>
+            <m:r>
+              <w:rPr>
+                <w:rFonts w:ascii="Cambria Math" w:hAnsi="Cambria Math" w:cstheme="minorHAnsi"/>
+                <w:sz w:val="22"/>
+                <w:szCs w:val="22"/>
+              </w:rPr>
+              <m:t>Q</m:t>
+            </m:r>
+          </m:e>
+          <m:sub>
+            <m:r>
+              <w:rPr>
+                <w:rFonts w:ascii="Cambria Math" w:hAnsi="Cambria Math" w:cstheme="minorHAnsi"/>
+                <w:sz w:val="22"/>
+                <w:szCs w:val="22"/>
+              </w:rPr>
+              <m:t>p</m:t>
+            </m:r>
+          </m:sub>
+        </m:sSub>
+      </m:oMath>
+      <w:r>
+        <w:rPr>
+          <w:rFonts w:cstheme="minorHAnsi"/>
+          <w:sz w:val="22"/>
+          <w:szCs w:val="22"/>
+          <w:lang w:val="en-US"/>
+        </w:rPr>
+        <w:t xml:space="preserve">= </w:t>
+      </w:r>
+      <m:oMath>
+        <m:r>
+          <w:rPr>
+            <w:rFonts w:ascii="Cambria Math" w:hAnsi="Cambria Math" w:cstheme="minorHAnsi"/>
+            <w:sz w:val="22"/>
+            <w:szCs w:val="22"/>
+          </w:rPr>
+          <m:t>p</m:t>
+        </m:r>
+      </m:oMath>
+      <w:r>
+        <w:rPr>
+          <w:rFonts w:cstheme="minorHAnsi"/>
+          <w:sz w:val="22"/>
+          <w:szCs w:val="22"/>
+          <w:lang w:val="en-US"/>
+        </w:rPr>
+        <w:t>-percentile</w:t>
+      </w:r>
+    </w:p>
+    <w:p>
+      <w:pPr>
+        <w:ind w:left="1843" w:hanging="567"/>
+        <w:jc w:val="both"/>
+        <w:rPr>
+          <w:rFonts w:ascii="Arial" w:hAnsi="Arial" w:cs="Arial"/>
+          <w:sz w:val="22"/>
+          <w:szCs w:val="22"/>
+          <w:lang w:val="en-US"/>
+        </w:rPr>
+      </w:pPr>
+      <m:oMath>
+        <m:r>
+          <w:rPr>
+            <w:rFonts w:ascii="Cambria Math" w:hAnsi="Cambria Math" w:cstheme="minorHAnsi"/>
+            <w:sz w:val="22"/>
+            <w:szCs w:val="22"/>
+          </w:rPr>
+          <m:t>IRQ</m:t>
+        </m:r>
+        <m:d>
+          <m:dPr>
+            <m:ctrlPr>
+              <w:rPr>
+                <w:rFonts w:ascii="Cambria Math" w:hAnsi="Cambria Math" w:cstheme="minorHAnsi"/>
+                <w:sz w:val="22"/>
+                <w:szCs w:val="22"/>
+              </w:rPr>
+            </m:ctrlPr>
+          </m:dPr>
+          <m:e>
+            <m:sSub>
+              <m:sSubPr>
+                <m:ctrlPr>
+                  <w:rPr>
+                    <w:rFonts w:ascii="Cambria Math" w:hAnsi="Cambria Math" w:cstheme="minorHAnsi"/>
+                    <w:sz w:val="22"/>
+                    <w:szCs w:val="22"/>
+                  </w:rPr>
+                </m:ctrlPr>
+              </m:sSubPr>
+              <m:e>
+                <m:r>
+                  <w:rPr>
+                    <w:rFonts w:ascii="Cambria Math" w:hAnsi="Cambria Math" w:cstheme="minorHAnsi"/>
+                    <w:sz w:val="22"/>
+                    <w:szCs w:val="22"/>
+                  </w:rPr>
+                  <m:t>x</m:t>
+                </m:r>
+              </m:e>
+              <m:sub>
+                <m:r>
+                  <m:rPr>
+                    <m:sty m:val="p"/>
+                  </m:rPr>
+                  <w:rPr>
+                    <w:rFonts w:ascii="Cambria Math" w:hAnsi="Cambria Math" w:cstheme="minorHAnsi"/>
+                    <w:sz w:val="22"/>
+                    <w:szCs w:val="22"/>
+                    <w:lang w:val="en-US"/>
+                  </w:rPr>
+                  <m:t>1</m:t>
+                </m:r>
+              </m:sub>
+            </m:sSub>
+            <m:r>
+              <m:rPr>
+                <m:sty m:val="p"/>
+              </m:rPr>
+              <w:rPr>
+                <w:rFonts w:ascii="Cambria Math" w:hAnsi="Cambria Math" w:cstheme="minorHAnsi"/>
+                <w:sz w:val="22"/>
+                <w:szCs w:val="22"/>
+                <w:lang w:val="en-US"/>
+              </w:rPr>
+              <m:t xml:space="preserve">,…, </m:t>
+            </m:r>
+            <m:sSub>
+              <m:sSubPr>
+                <m:ctrlPr>
+                  <w:rPr>
+                    <w:rFonts w:ascii="Cambria Math" w:hAnsi="Cambria Math" w:cstheme="minorHAnsi"/>
+                    <w:sz w:val="22"/>
+                    <w:szCs w:val="22"/>
+                  </w:rPr>
+                </m:ctrlPr>
+              </m:sSubPr>
+              <m:e>
+                <m:r>
+                  <w:rPr>
+                    <w:rFonts w:ascii="Cambria Math" w:hAnsi="Cambria Math" w:cstheme="minorHAnsi"/>
+                    <w:sz w:val="22"/>
+                    <w:szCs w:val="22"/>
+                  </w:rPr>
+                  <m:t>x</m:t>
+                </m:r>
+              </m:e>
+              <m:sub>
+                <m:r>
+                  <w:rPr>
+                    <w:rFonts w:ascii="Cambria Math" w:hAnsi="Cambria Math" w:cstheme="minorHAnsi"/>
+                    <w:sz w:val="22"/>
+                    <w:szCs w:val="22"/>
+                  </w:rPr>
+                  <m:t>n</m:t>
+                </m:r>
+              </m:sub>
+            </m:sSub>
+          </m:e>
+        </m:d>
+      </m:oMath>
+      <w:r>
+        <w:rPr>
+          <w:rFonts w:cstheme="minorHAnsi"/>
+          <w:sz w:val="22"/>
+          <w:szCs w:val="22"/>
+          <w:lang w:val="en-US"/>
+        </w:rPr>
+        <w:t xml:space="preserve"> = inter-quartile-range  </w:t>
+      </w:r>
+      <m:oMath>
+        <m:sSub>
+          <m:sSubPr>
+            <m:ctrlPr>
+              <w:rPr>
+                <w:rFonts w:ascii="Cambria Math" w:hAnsi="Cambria Math" w:cstheme="minorHAnsi"/>
+                <w:sz w:val="22"/>
+                <w:szCs w:val="22"/>
+              </w:rPr>
+            </m:ctrlPr>
+          </m:sSubPr>
+          <m:e>
+            <m:r>
+              <w:rPr>
+                <w:rFonts w:ascii="Cambria Math" w:hAnsi="Cambria Math" w:cstheme="minorHAnsi"/>
+                <w:sz w:val="22"/>
+                <w:szCs w:val="22"/>
+              </w:rPr>
+              <m:t>Q</m:t>
+            </m:r>
+          </m:e>
+          <m:sub>
+            <m:r>
+              <m:rPr>
+                <m:sty m:val="p"/>
+              </m:rPr>
+              <w:rPr>
+                <w:rFonts w:ascii="Cambria Math" w:hAnsi="Cambria Math" w:cstheme="minorHAnsi"/>
+                <w:sz w:val="22"/>
+                <w:szCs w:val="22"/>
+                <w:lang w:val="en-US"/>
+              </w:rPr>
+              <m:t>75%</m:t>
+            </m:r>
+          </m:sub>
+        </m:sSub>
+        <m:d>
+          <m:dPr>
+            <m:ctrlPr>
+              <w:rPr>
+                <w:rFonts w:ascii="Cambria Math" w:hAnsi="Cambria Math" w:cstheme="minorHAnsi"/>
+                <w:sz w:val="22"/>
+                <w:szCs w:val="22"/>
+              </w:rPr>
+            </m:ctrlPr>
+          </m:dPr>
+          <m:e>
+            <m:sSub>
+              <m:sSubPr>
+                <m:ctrlPr>
+                  <w:rPr>
+                    <w:rFonts w:ascii="Cambria Math" w:hAnsi="Cambria Math" w:cstheme="minorHAnsi"/>
+                    <w:sz w:val="22"/>
+                    <w:szCs w:val="22"/>
+                  </w:rPr>
+                </m:ctrlPr>
+              </m:sSubPr>
+              <m:e>
+                <m:r>
+                  <w:rPr>
+                    <w:rFonts w:ascii="Cambria Math" w:hAnsi="Cambria Math" w:cstheme="minorHAnsi"/>
+                    <w:sz w:val="22"/>
+                    <w:szCs w:val="22"/>
+                  </w:rPr>
+                  <m:t>x</m:t>
+                </m:r>
+              </m:e>
+              <m:sub>
+                <m:r>
+                  <m:rPr>
+                    <m:sty m:val="p"/>
+                  </m:rPr>
+                  <w:rPr>
+                    <w:rFonts w:ascii="Cambria Math" w:hAnsi="Cambria Math" w:cstheme="minorHAnsi"/>
+                    <w:sz w:val="22"/>
+                    <w:szCs w:val="22"/>
+                    <w:lang w:val="en-US"/>
+                  </w:rPr>
+                  <m:t>1</m:t>
+                </m:r>
+              </m:sub>
+            </m:sSub>
+            <m:r>
+              <m:rPr>
+                <m:sty m:val="p"/>
+              </m:rPr>
+              <w:rPr>
+                <w:rFonts w:ascii="Cambria Math" w:hAnsi="Cambria Math" w:cstheme="minorHAnsi"/>
+                <w:sz w:val="22"/>
+                <w:szCs w:val="22"/>
+                <w:lang w:val="en-US"/>
+              </w:rPr>
+              <m:t xml:space="preserve">,…, </m:t>
+            </m:r>
+            <m:sSub>
+              <m:sSubPr>
+                <m:ctrlPr>
+                  <w:rPr>
+                    <w:rFonts w:ascii="Cambria Math" w:hAnsi="Cambria Math" w:cstheme="minorHAnsi"/>
+                    <w:sz w:val="22"/>
+                    <w:szCs w:val="22"/>
+                  </w:rPr>
+                </m:ctrlPr>
+              </m:sSubPr>
+              <m:e>
+                <m:r>
+                  <w:rPr>
+                    <w:rFonts w:ascii="Cambria Math" w:hAnsi="Cambria Math" w:cstheme="minorHAnsi"/>
+                    <w:sz w:val="22"/>
+                    <w:szCs w:val="22"/>
+                  </w:rPr>
+                  <m:t>x</m:t>
+                </m:r>
+              </m:e>
+              <m:sub>
+                <m:r>
+                  <w:rPr>
+                    <w:rFonts w:ascii="Cambria Math" w:hAnsi="Cambria Math" w:cstheme="minorHAnsi"/>
+                    <w:sz w:val="22"/>
+                    <w:szCs w:val="22"/>
+                  </w:rPr>
+                  <m:t>n</m:t>
+                </m:r>
+              </m:sub>
+            </m:sSub>
+          </m:e>
+        </m:d>
+        <m:r>
+          <w:rPr>
+            <w:rFonts w:ascii="Cambria Math" w:hAnsi="Cambria Math" w:cstheme="minorHAnsi"/>
+            <w:sz w:val="22"/>
+            <w:szCs w:val="22"/>
+            <w:lang w:val="en-US"/>
+          </w:rPr>
+          <m:t xml:space="preserve">- </m:t>
+        </m:r>
+        <m:sSub>
+          <m:sSubPr>
+            <m:ctrlPr>
+              <w:rPr>
+                <w:rFonts w:ascii="Cambria Math" w:hAnsi="Cambria Math" w:cstheme="minorHAnsi"/>
+                <w:sz w:val="22"/>
+                <w:szCs w:val="22"/>
+              </w:rPr>
+            </m:ctrlPr>
+          </m:sSubPr>
+          <m:e>
+            <m:r>
+              <w:rPr>
+                <w:rFonts w:ascii="Cambria Math" w:hAnsi="Cambria Math" w:cstheme="minorHAnsi"/>
+                <w:sz w:val="22"/>
+                <w:szCs w:val="22"/>
+              </w:rPr>
+              <m:t>Q</m:t>
+            </m:r>
+          </m:e>
+          <m:sub>
+            <m:r>
+              <m:rPr>
+                <m:sty m:val="p"/>
+              </m:rPr>
+              <w:rPr>
+                <w:rFonts w:ascii="Cambria Math" w:hAnsi="Cambria Math" w:cstheme="minorHAnsi"/>
+                <w:sz w:val="22"/>
+                <w:szCs w:val="22"/>
+                <w:lang w:val="en-US"/>
+              </w:rPr>
+              <m:t>25%</m:t>
+            </m:r>
+          </m:sub>
+        </m:sSub>
+        <m:d>
+          <m:dPr>
+            <m:ctrlPr>
+              <w:rPr>
+                <w:rFonts w:ascii="Cambria Math" w:hAnsi="Cambria Math" w:cstheme="minorHAnsi"/>
+                <w:sz w:val="22"/>
+                <w:szCs w:val="22"/>
+              </w:rPr>
+            </m:ctrlPr>
+          </m:dPr>
+          <m:e>
+            <m:sSub>
+              <m:sSubPr>
+                <m:ctrlPr>
+                  <w:rPr>
+                    <w:rFonts w:ascii="Cambria Math" w:hAnsi="Cambria Math" w:cstheme="minorHAnsi"/>
+                    <w:sz w:val="22"/>
+                    <w:szCs w:val="22"/>
+                  </w:rPr>
+                </m:ctrlPr>
+              </m:sSubPr>
+              <m:e>
+                <m:r>
+                  <w:rPr>
+                    <w:rFonts w:ascii="Cambria Math" w:hAnsi="Cambria Math" w:cstheme="minorHAnsi"/>
+                    <w:sz w:val="22"/>
+                    <w:szCs w:val="22"/>
+                  </w:rPr>
+                  <m:t>x</m:t>
+                </m:r>
+              </m:e>
+              <m:sub>
+                <m:r>
+                  <m:rPr>
+                    <m:sty m:val="p"/>
+                  </m:rPr>
+                  <w:rPr>
+                    <w:rFonts w:ascii="Cambria Math" w:hAnsi="Cambria Math" w:cstheme="minorHAnsi"/>
+                    <w:sz w:val="22"/>
+                    <w:szCs w:val="22"/>
+                    <w:lang w:val="en-US"/>
+                  </w:rPr>
+                  <m:t>1</m:t>
+                </m:r>
+              </m:sub>
+            </m:sSub>
+            <m:r>
+              <m:rPr>
+                <m:sty m:val="p"/>
+              </m:rPr>
+              <w:rPr>
+                <w:rFonts w:ascii="Cambria Math" w:hAnsi="Cambria Math" w:cstheme="minorHAnsi"/>
+                <w:sz w:val="22"/>
+                <w:szCs w:val="22"/>
+                <w:lang w:val="en-US"/>
+              </w:rPr>
+              <m:t xml:space="preserve">,…, </m:t>
+            </m:r>
+            <m:sSub>
+              <m:sSubPr>
+                <m:ctrlPr>
+                  <w:rPr>
+                    <w:rFonts w:ascii="Cambria Math" w:hAnsi="Cambria Math" w:cstheme="minorHAnsi"/>
+                    <w:sz w:val="22"/>
+                    <w:szCs w:val="22"/>
+                  </w:rPr>
+                </m:ctrlPr>
+              </m:sSubPr>
+              <m:e>
+                <m:r>
+                  <w:rPr>
+                    <w:rFonts w:ascii="Cambria Math" w:hAnsi="Cambria Math" w:cstheme="minorHAnsi"/>
+                    <w:sz w:val="22"/>
+                    <w:szCs w:val="22"/>
+                  </w:rPr>
+                  <m:t>x</m:t>
+                </m:r>
+              </m:e>
+              <m:sub>
+                <m:r>
+                  <w:rPr>
+                    <w:rFonts w:ascii="Cambria Math" w:hAnsi="Cambria Math" w:cstheme="minorHAnsi"/>
+                    <w:sz w:val="22"/>
+                    <w:szCs w:val="22"/>
+                  </w:rPr>
+                  <m:t>n</m:t>
+                </m:r>
+              </m:sub>
+            </m:sSub>
+          </m:e>
+        </m:d>
+      </m:oMath>
+    </w:p>
+    <w:p>
+      <w:pPr>
+        <w:spacing w:after="120" w:line="360" w:lineRule="auto"/>
+        <w:ind w:firstLine="578"/>
+        <w:jc w:val="both"/>
+        <w:rPr>
+          <w:rFonts w:ascii="Arial" w:hAnsi="Arial" w:cs="Arial"/>
+          <w:sz w:val="22"/>
+          <w:szCs w:val="22"/>
+          <w:lang w:val="en-US"/>
+        </w:rPr>
+      </w:pPr>
+    </w:p>
+    <w:p>
+      <w:pPr>
+        <w:rPr>
+          <w:lang w:val="en-US"/>
+        </w:rPr>
+      </w:pPr>
+    </w:p>
+    <w:p>
+      <w:pPr>
+        <w:rPr>
+          <w:rFonts w:ascii="Arial" w:hAnsi="Arial" w:cs="Arial"/>
+          <w:lang w:val="en-US"/>
+        </w:rPr>
+      </w:pPr>
+    </w:p>
+    <w:p>
+      <w:pPr>
+        <w:rPr>
+          <w:rFonts w:ascii="Arial" w:hAnsi="Arial" w:cs="Arial"/>
+          <w:lang w:val="en-GB"/>
+        </w:rPr>
+      </w:pPr>
+    </w:p>
+    <w:p>
+      <w:pPr>
+        <w:rPr>
+          <w:rFonts w:ascii="Arial" w:hAnsi="Arial" w:cs="Arial"/>
+          <w:lang w:val="en-US"/>
+        </w:rPr>
+      </w:pPr>
+    </w:p>
+    <w:p>
+      <w:pPr>
+        <w:rPr>
+          <w:rFonts w:ascii="Arial" w:hAnsi="Arial" w:cs="Arial"/>
+          <w:lang w:val="en-US"/>
+        </w:rPr>
+      </w:pPr>
+    </w:p>
+    <w:p>
+      <w:pPr>
+        <w:rPr>
+          <w:rFonts w:ascii="Arial" w:hAnsi="Arial" w:cs="Arial"/>
+          <w:lang w:val="en-US"/>
+        </w:rPr>
+      </w:pPr>
     </w:p>
     <w:sectPr>
       <w:pgSz w:w="16840" w:h="11900" w:orient="landscape"/>
@@ -3626,7 +7673,7 @@
 </file>
 
 <file path=word/styles.xml><?xml version="1.0" encoding="utf-8"?>
-<w:styles xmlns:mc="http://schemas.openxmlformats.org/markup-compatibility/2006" xmlns:r="http://schemas.openxmlformats.org/officeDocument/2006/relationships" xmlns:w="http://schemas.openxmlformats.org/wordprocessingml/2006/main" xmlns:w14="http://schemas.microsoft.com/office/word/2010/wordml" xmlns:w15="http://schemas.microsoft.com/office/word/2012/wordml" xmlns:w16cid="http://schemas.microsoft.com/office/word/2016/wordml/cid" xmlns:w16se="http://schemas.microsoft.com/office/word/2015/wordml/symex" mc:Ignorable="w14 w15 w16se w16cid">
+<w:styles xmlns:mc="http://schemas.openxmlformats.org/markup-compatibility/2006" xmlns:r="http://schemas.openxmlformats.org/officeDocument/2006/relationships" xmlns:w="http://schemas.openxmlformats.org/wordprocessingml/2006/main" xmlns:w14="http://schemas.microsoft.com/office/word/2010/wordml" xmlns:w15="http://schemas.microsoft.com/office/word/2012/wordml" xmlns:w16cex="http://schemas.microsoft.com/office/word/2018/wordml/cex" xmlns:w16cid="http://schemas.microsoft.com/office/word/2016/wordml/cid" xmlns:w16="http://schemas.microsoft.com/office/word/2018/wordml" xmlns:w16se="http://schemas.microsoft.com/office/word/2015/wordml/symex" mc:Ignorable="w14 w15 w16se w16cid w16 w16cex">
   <w:docDefaults>
     <w:rPrDefault>
       <w:rPr>

</xml_diff>